<commit_message>
Aggiornamento per rielaborazione documenti e mail
</commit_message>
<xml_diff>
--- a/Anomalie comuni OPENgov.docx
+++ b/Anomalie comuni OPENgov.docx
@@ -67,110 +67,63 @@
           <w:r>
             <w:fldChar w:fldCharType="separate"/>
           </w:r>
-          <w:bookmarkStart w:id="0" w:name="_GoBack"/>
-          <w:bookmarkEnd w:id="0"/>
-          <w:r>
-            <w:rPr>
-              <w:rStyle w:val="Collegamentoipertestuale"/>
-              <w:noProof/>
-            </w:rPr>
-            <w:fldChar w:fldCharType="begin"/>
-          </w:r>
-          <w:r>
-            <w:rPr>
-              <w:rStyle w:val="Collegamentoipertestuale"/>
-              <w:noProof/>
-            </w:rPr>
-            <w:instrText xml:space="preserve"> </w:instrText>
-          </w:r>
-          <w:r>
-            <w:rPr>
-              <w:noProof/>
-            </w:rPr>
-            <w:instrText>HYPERLINK \l "_Toc72224194"</w:instrText>
-          </w:r>
-          <w:r>
-            <w:rPr>
-              <w:rStyle w:val="Collegamentoipertestuale"/>
-              <w:noProof/>
-            </w:rPr>
-            <w:instrText xml:space="preserve"> </w:instrText>
-          </w:r>
-          <w:r>
-            <w:rPr>
-              <w:rStyle w:val="Collegamentoipertestuale"/>
-              <w:noProof/>
-            </w:rPr>
-          </w:r>
-          <w:r>
-            <w:rPr>
-              <w:rStyle w:val="Collegamentoipertestuale"/>
-              <w:noProof/>
-            </w:rPr>
-            <w:fldChar w:fldCharType="separate"/>
-          </w:r>
-          <w:r>
-            <w:rPr>
-              <w:rStyle w:val="Collegamentoipertestuale"/>
-              <w:noProof/>
-            </w:rPr>
-            <w:t>OPENgovTARI</w:t>
-          </w:r>
-          <w:r>
-            <w:rPr>
-              <w:noProof/>
-              <w:webHidden/>
-            </w:rPr>
-            <w:tab/>
-          </w:r>
-          <w:r>
-            <w:rPr>
-              <w:noProof/>
-              <w:webHidden/>
-            </w:rPr>
-            <w:fldChar w:fldCharType="begin"/>
-          </w:r>
-          <w:r>
-            <w:rPr>
-              <w:noProof/>
-              <w:webHidden/>
-            </w:rPr>
-            <w:instrText xml:space="preserve"> PAGEREF _Toc72224194 \h </w:instrText>
-          </w:r>
-          <w:r>
-            <w:rPr>
-              <w:noProof/>
-              <w:webHidden/>
-            </w:rPr>
-          </w:r>
-          <w:r>
-            <w:rPr>
-              <w:noProof/>
-              <w:webHidden/>
-            </w:rPr>
-            <w:fldChar w:fldCharType="separate"/>
-          </w:r>
-          <w:r>
-            <w:rPr>
-              <w:noProof/>
-              <w:webHidden/>
-            </w:rPr>
-            <w:t>2</w:t>
-          </w:r>
-          <w:r>
-            <w:rPr>
-              <w:noProof/>
-              <w:webHidden/>
-            </w:rPr>
-            <w:fldChar w:fldCharType="end"/>
-          </w:r>
-          <w:r>
-            <w:rPr>
-              <w:rStyle w:val="Collegamentoipertestuale"/>
-              <w:noProof/>
-            </w:rPr>
-            <w:fldChar w:fldCharType="end"/>
-          </w:r>
+          <w:hyperlink w:anchor="_Toc72408960" w:history="1">
+            <w:r>
+              <w:rPr>
+                <w:rStyle w:val="Collegamentoipertestuale"/>
+                <w:noProof/>
+              </w:rPr>
+              <w:t>OPENgovTARI</w:t>
+            </w:r>
+            <w:r>
+              <w:rPr>
+                <w:noProof/>
+                <w:webHidden/>
+              </w:rPr>
+              <w:tab/>
+            </w:r>
+            <w:r>
+              <w:rPr>
+                <w:noProof/>
+                <w:webHidden/>
+              </w:rPr>
+              <w:fldChar w:fldCharType="begin"/>
+            </w:r>
+            <w:r>
+              <w:rPr>
+                <w:noProof/>
+                <w:webHidden/>
+              </w:rPr>
+              <w:instrText xml:space="preserve"> PAGEREF _Toc72408960 \h </w:instrText>
+            </w:r>
+            <w:r>
+              <w:rPr>
+                <w:noProof/>
+                <w:webHidden/>
+              </w:rPr>
+            </w:r>
+            <w:r>
+              <w:rPr>
+                <w:noProof/>
+                <w:webHidden/>
+              </w:rPr>
+              <w:fldChar w:fldCharType="separate"/>
+            </w:r>
+            <w:r>
+              <w:rPr>
+                <w:noProof/>
+                <w:webHidden/>
+              </w:rPr>
+              <w:t>2</w:t>
+            </w:r>
+            <w:r>
+              <w:rPr>
+                <w:noProof/>
+                <w:webHidden/>
+              </w:rPr>
+              <w:fldChar w:fldCharType="end"/>
+            </w:r>
+          </w:hyperlink>
         </w:p>
         <w:p>
           <w:pPr>
@@ -185,7 +138,7 @@
               <w:lang w:eastAsia="it-IT"/>
             </w:rPr>
           </w:pPr>
-          <w:hyperlink w:anchor="_Toc72224195" w:history="1">
+          <w:hyperlink w:anchor="_Toc72408961" w:history="1">
             <w:r>
               <w:rPr>
                 <w:rStyle w:val="Collegamentoipertestuale"/>
@@ -212,7 +165,7 @@
                 <w:noProof/>
                 <w:webHidden/>
               </w:rPr>
-              <w:instrText xml:space="preserve"> PAGEREF _Toc72224195 \h </w:instrText>
+              <w:instrText xml:space="preserve"> PAGEREF _Toc72408961 \h </w:instrText>
             </w:r>
             <w:r>
               <w:rPr>
@@ -256,7 +209,7 @@
               <w:lang w:eastAsia="it-IT"/>
             </w:rPr>
           </w:pPr>
-          <w:hyperlink w:anchor="_Toc72224196" w:history="1">
+          <w:hyperlink w:anchor="_Toc72408962" w:history="1">
             <w:r>
               <w:rPr>
                 <w:rStyle w:val="Collegamentoipertestuale"/>
@@ -283,7 +236,7 @@
                 <w:noProof/>
                 <w:webHidden/>
               </w:rPr>
-              <w:instrText xml:space="preserve"> PAGEREF _Toc72224196 \h </w:instrText>
+              <w:instrText xml:space="preserve"> PAGEREF _Toc72408962 \h </w:instrText>
             </w:r>
             <w:r>
               <w:rPr>
@@ -327,7 +280,7 @@
               <w:lang w:eastAsia="it-IT"/>
             </w:rPr>
           </w:pPr>
-          <w:hyperlink w:anchor="_Toc72224197" w:history="1">
+          <w:hyperlink w:anchor="_Toc72408963" w:history="1">
             <w:r>
               <w:rPr>
                 <w:rStyle w:val="Collegamentoipertestuale"/>
@@ -354,7 +307,7 @@
                 <w:noProof/>
                 <w:webHidden/>
               </w:rPr>
-              <w:instrText xml:space="preserve"> PAGEREF _Toc72224197 \h </w:instrText>
+              <w:instrText xml:space="preserve"> PAGEREF _Toc72408963 \h </w:instrText>
             </w:r>
             <w:r>
               <w:rPr>
@@ -398,7 +351,7 @@
               <w:lang w:eastAsia="it-IT"/>
             </w:rPr>
           </w:pPr>
-          <w:hyperlink w:anchor="_Toc72224198" w:history="1">
+          <w:hyperlink w:anchor="_Toc72408964" w:history="1">
             <w:r>
               <w:rPr>
                 <w:rStyle w:val="Collegamentoipertestuale"/>
@@ -425,7 +378,7 @@
                 <w:noProof/>
                 <w:webHidden/>
               </w:rPr>
-              <w:instrText xml:space="preserve"> PAGEREF _Toc72224198 \h </w:instrText>
+              <w:instrText xml:space="preserve"> PAGEREF _Toc72408964 \h </w:instrText>
             </w:r>
             <w:r>
               <w:rPr>
@@ -466,7 +419,7 @@
               <w:lang w:eastAsia="it-IT"/>
             </w:rPr>
           </w:pPr>
-          <w:hyperlink w:anchor="_Toc72224199" w:history="1">
+          <w:hyperlink w:anchor="_Toc72408965" w:history="1">
             <w:r>
               <w:rPr>
                 <w:rStyle w:val="Collegamentoipertestuale"/>
@@ -493,7 +446,7 @@
                 <w:noProof/>
                 <w:webHidden/>
               </w:rPr>
-              <w:instrText xml:space="preserve"> PAGEREF _Toc72224199 \h </w:instrText>
+              <w:instrText xml:space="preserve"> PAGEREF _Toc72408965 \h </w:instrText>
             </w:r>
             <w:r>
               <w:rPr>
@@ -537,7 +490,7 @@
               <w:lang w:eastAsia="it-IT"/>
             </w:rPr>
           </w:pPr>
-          <w:hyperlink w:anchor="_Toc72224200" w:history="1">
+          <w:hyperlink w:anchor="_Toc72408966" w:history="1">
             <w:r>
               <w:rPr>
                 <w:rStyle w:val="Collegamentoipertestuale"/>
@@ -564,7 +517,7 @@
                 <w:noProof/>
                 <w:webHidden/>
               </w:rPr>
-              <w:instrText xml:space="preserve"> PAGEREF _Toc72224200 \h </w:instrText>
+              <w:instrText xml:space="preserve"> PAGEREF _Toc72408966 \h </w:instrText>
             </w:r>
             <w:r>
               <w:rPr>
@@ -608,7 +561,7 @@
               <w:lang w:eastAsia="it-IT"/>
             </w:rPr>
           </w:pPr>
-          <w:hyperlink w:anchor="_Toc72224201" w:history="1">
+          <w:hyperlink w:anchor="_Toc72408967" w:history="1">
             <w:r>
               <w:rPr>
                 <w:rStyle w:val="Collegamentoipertestuale"/>
@@ -635,7 +588,7 @@
                 <w:noProof/>
                 <w:webHidden/>
               </w:rPr>
-              <w:instrText xml:space="preserve"> PAGEREF _Toc72224201 \h </w:instrText>
+              <w:instrText xml:space="preserve"> PAGEREF _Toc72408967 \h </w:instrText>
             </w:r>
             <w:r>
               <w:rPr>
@@ -676,7 +629,7 @@
               <w:lang w:eastAsia="it-IT"/>
             </w:rPr>
           </w:pPr>
-          <w:hyperlink w:anchor="_Toc72224202" w:history="1">
+          <w:hyperlink w:anchor="_Toc72408968" w:history="1">
             <w:r>
               <w:rPr>
                 <w:rStyle w:val="Collegamentoipertestuale"/>
@@ -703,7 +656,7 @@
                 <w:noProof/>
                 <w:webHidden/>
               </w:rPr>
-              <w:instrText xml:space="preserve"> PAGEREF _Toc72224202 \h </w:instrText>
+              <w:instrText xml:space="preserve"> PAGEREF _Toc72408968 \h </w:instrText>
             </w:r>
             <w:r>
               <w:rPr>
@@ -747,7 +700,7 @@
               <w:lang w:eastAsia="it-IT"/>
             </w:rPr>
           </w:pPr>
-          <w:hyperlink w:anchor="_Toc72224203" w:history="1">
+          <w:hyperlink w:anchor="_Toc72408969" w:history="1">
             <w:r>
               <w:rPr>
                 <w:rStyle w:val="Collegamentoipertestuale"/>
@@ -774,7 +727,7 @@
                 <w:noProof/>
                 <w:webHidden/>
               </w:rPr>
-              <w:instrText xml:space="preserve"> PAGEREF _Toc72224203 \h </w:instrText>
+              <w:instrText xml:space="preserve"> PAGEREF _Toc72408969 \h </w:instrText>
             </w:r>
             <w:r>
               <w:rPr>
@@ -818,7 +771,7 @@
               <w:lang w:eastAsia="it-IT"/>
             </w:rPr>
           </w:pPr>
-          <w:hyperlink w:anchor="_Toc72224204" w:history="1">
+          <w:hyperlink w:anchor="_Toc72408970" w:history="1">
             <w:r>
               <w:rPr>
                 <w:rStyle w:val="Collegamentoipertestuale"/>
@@ -845,7 +798,7 @@
                 <w:noProof/>
                 <w:webHidden/>
               </w:rPr>
-              <w:instrText xml:space="preserve"> PAGEREF _Toc72224204 \h </w:instrText>
+              <w:instrText xml:space="preserve"> PAGEREF _Toc72408970 \h </w:instrText>
             </w:r>
             <w:r>
               <w:rPr>
@@ -889,7 +842,7 @@
               <w:lang w:eastAsia="it-IT"/>
             </w:rPr>
           </w:pPr>
-          <w:hyperlink w:anchor="_Toc72224205" w:history="1">
+          <w:hyperlink w:anchor="_Toc72408971" w:history="1">
             <w:r>
               <w:rPr>
                 <w:rStyle w:val="Collegamentoipertestuale"/>
@@ -916,7 +869,7 @@
                 <w:noProof/>
                 <w:webHidden/>
               </w:rPr>
-              <w:instrText xml:space="preserve"> PAGEREF _Toc72224205 \h </w:instrText>
+              <w:instrText xml:space="preserve"> PAGEREF _Toc72408971 \h </w:instrText>
             </w:r>
             <w:r>
               <w:rPr>
@@ -960,7 +913,7 @@
               <w:lang w:eastAsia="it-IT"/>
             </w:rPr>
           </w:pPr>
-          <w:hyperlink w:anchor="_Toc72224206" w:history="1">
+          <w:hyperlink w:anchor="_Toc72408972" w:history="1">
             <w:r>
               <w:rPr>
                 <w:rStyle w:val="Collegamentoipertestuale"/>
@@ -987,7 +940,7 @@
                 <w:noProof/>
                 <w:webHidden/>
               </w:rPr>
-              <w:instrText xml:space="preserve"> PAGEREF _Toc72224206 \h </w:instrText>
+              <w:instrText xml:space="preserve"> PAGEREF _Toc72408972 \h </w:instrText>
             </w:r>
             <w:r>
               <w:rPr>
@@ -1031,7 +984,7 @@
               <w:lang w:eastAsia="it-IT"/>
             </w:rPr>
           </w:pPr>
-          <w:hyperlink w:anchor="_Toc72224207" w:history="1">
+          <w:hyperlink w:anchor="_Toc72408973" w:history="1">
             <w:r>
               <w:rPr>
                 <w:rStyle w:val="Collegamentoipertestuale"/>
@@ -1058,7 +1011,7 @@
                 <w:noProof/>
                 <w:webHidden/>
               </w:rPr>
-              <w:instrText xml:space="preserve"> PAGEREF _Toc72224207 \h </w:instrText>
+              <w:instrText xml:space="preserve"> PAGEREF _Toc72408973 \h </w:instrText>
             </w:r>
             <w:r>
               <w:rPr>
@@ -1102,7 +1055,7 @@
               <w:lang w:eastAsia="it-IT"/>
             </w:rPr>
           </w:pPr>
-          <w:hyperlink w:anchor="_Toc72224208" w:history="1">
+          <w:hyperlink w:anchor="_Toc72408974" w:history="1">
             <w:r>
               <w:rPr>
                 <w:rStyle w:val="Collegamentoipertestuale"/>
@@ -1129,7 +1082,7 @@
                 <w:noProof/>
                 <w:webHidden/>
               </w:rPr>
-              <w:instrText xml:space="preserve"> PAGEREF _Toc72224208 \h </w:instrText>
+              <w:instrText xml:space="preserve"> PAGEREF _Toc72408974 \h </w:instrText>
             </w:r>
             <w:r>
               <w:rPr>
@@ -1150,6 +1103,426 @@
                 <w:webHidden/>
               </w:rPr>
               <w:t>3</w:t>
+            </w:r>
+            <w:r>
+              <w:rPr>
+                <w:noProof/>
+                <w:webHidden/>
+              </w:rPr>
+              <w:fldChar w:fldCharType="end"/>
+            </w:r>
+          </w:hyperlink>
+        </w:p>
+        <w:p>
+          <w:pPr>
+            <w:pStyle w:val="Sommario1"/>
+            <w:rPr>
+              <w:rFonts w:eastAsiaTheme="minorEastAsia"/>
+              <w:noProof/>
+              <w:sz w:val="22"/>
+              <w:lang w:eastAsia="it-IT"/>
+            </w:rPr>
+          </w:pPr>
+          <w:hyperlink w:anchor="_Toc72408975" w:history="1">
+            <w:r>
+              <w:rPr>
+                <w:rStyle w:val="Collegamentoipertestuale"/>
+                <w:noProof/>
+              </w:rPr>
+              <w:t>OPENgov</w:t>
+            </w:r>
+            <w:r>
+              <w:rPr>
+                <w:noProof/>
+                <w:webHidden/>
+              </w:rPr>
+              <w:tab/>
+            </w:r>
+            <w:r>
+              <w:rPr>
+                <w:noProof/>
+                <w:webHidden/>
+              </w:rPr>
+              <w:fldChar w:fldCharType="begin"/>
+            </w:r>
+            <w:r>
+              <w:rPr>
+                <w:noProof/>
+                <w:webHidden/>
+              </w:rPr>
+              <w:instrText xml:space="preserve"> PAGEREF _Toc72408975 \h </w:instrText>
+            </w:r>
+            <w:r>
+              <w:rPr>
+                <w:noProof/>
+                <w:webHidden/>
+              </w:rPr>
+            </w:r>
+            <w:r>
+              <w:rPr>
+                <w:noProof/>
+                <w:webHidden/>
+              </w:rPr>
+              <w:fldChar w:fldCharType="separate"/>
+            </w:r>
+            <w:r>
+              <w:rPr>
+                <w:noProof/>
+                <w:webHidden/>
+              </w:rPr>
+              <w:t>3</w:t>
+            </w:r>
+            <w:r>
+              <w:rPr>
+                <w:noProof/>
+                <w:webHidden/>
+              </w:rPr>
+              <w:fldChar w:fldCharType="end"/>
+            </w:r>
+          </w:hyperlink>
+        </w:p>
+        <w:p>
+          <w:pPr>
+            <w:pStyle w:val="Sommario2"/>
+            <w:tabs>
+              <w:tab w:val="right" w:leader="dot" w:pos="10762"/>
+            </w:tabs>
+            <w:rPr>
+              <w:rFonts w:eastAsiaTheme="minorEastAsia"/>
+              <w:noProof/>
+              <w:sz w:val="22"/>
+              <w:lang w:eastAsia="it-IT"/>
+            </w:rPr>
+          </w:pPr>
+          <w:hyperlink w:anchor="_Toc72408976" w:history="1">
+            <w:r>
+              <w:rPr>
+                <w:rStyle w:val="Collegamentoipertestuale"/>
+                <w:noProof/>
+              </w:rPr>
+              <w:t>Eliminare un lotto di mail da inviare per la rielaborazione dei documenti</w:t>
+            </w:r>
+            <w:r>
+              <w:rPr>
+                <w:noProof/>
+                <w:webHidden/>
+              </w:rPr>
+              <w:tab/>
+            </w:r>
+            <w:r>
+              <w:rPr>
+                <w:noProof/>
+                <w:webHidden/>
+              </w:rPr>
+              <w:fldChar w:fldCharType="begin"/>
+            </w:r>
+            <w:r>
+              <w:rPr>
+                <w:noProof/>
+                <w:webHidden/>
+              </w:rPr>
+              <w:instrText xml:space="preserve"> PAGEREF _Toc72408976 \h </w:instrText>
+            </w:r>
+            <w:r>
+              <w:rPr>
+                <w:noProof/>
+                <w:webHidden/>
+              </w:rPr>
+            </w:r>
+            <w:r>
+              <w:rPr>
+                <w:noProof/>
+                <w:webHidden/>
+              </w:rPr>
+              <w:fldChar w:fldCharType="separate"/>
+            </w:r>
+            <w:r>
+              <w:rPr>
+                <w:noProof/>
+                <w:webHidden/>
+              </w:rPr>
+              <w:t>3</w:t>
+            </w:r>
+            <w:r>
+              <w:rPr>
+                <w:noProof/>
+                <w:webHidden/>
+              </w:rPr>
+              <w:fldChar w:fldCharType="end"/>
+            </w:r>
+          </w:hyperlink>
+        </w:p>
+        <w:p>
+          <w:pPr>
+            <w:pStyle w:val="Sommario3"/>
+            <w:tabs>
+              <w:tab w:val="right" w:leader="dot" w:pos="10762"/>
+            </w:tabs>
+            <w:rPr>
+              <w:rFonts w:eastAsiaTheme="minorEastAsia"/>
+              <w:noProof/>
+              <w:sz w:val="22"/>
+              <w:lang w:eastAsia="it-IT"/>
+            </w:rPr>
+          </w:pPr>
+          <w:hyperlink w:anchor="_Toc72408977" w:history="1">
+            <w:r>
+              <w:rPr>
+                <w:rStyle w:val="Collegamentoipertestuale"/>
+                <w:noProof/>
+              </w:rPr>
+              <w:t>Query</w:t>
+            </w:r>
+            <w:r>
+              <w:rPr>
+                <w:noProof/>
+                <w:webHidden/>
+              </w:rPr>
+              <w:tab/>
+            </w:r>
+            <w:r>
+              <w:rPr>
+                <w:noProof/>
+                <w:webHidden/>
+              </w:rPr>
+              <w:fldChar w:fldCharType="begin"/>
+            </w:r>
+            <w:r>
+              <w:rPr>
+                <w:noProof/>
+                <w:webHidden/>
+              </w:rPr>
+              <w:instrText xml:space="preserve"> PAGEREF _Toc72408977 \h </w:instrText>
+            </w:r>
+            <w:r>
+              <w:rPr>
+                <w:noProof/>
+                <w:webHidden/>
+              </w:rPr>
+            </w:r>
+            <w:r>
+              <w:rPr>
+                <w:noProof/>
+                <w:webHidden/>
+              </w:rPr>
+              <w:fldChar w:fldCharType="separate"/>
+            </w:r>
+            <w:r>
+              <w:rPr>
+                <w:noProof/>
+                <w:webHidden/>
+              </w:rPr>
+              <w:t>3</w:t>
+            </w:r>
+            <w:r>
+              <w:rPr>
+                <w:noProof/>
+                <w:webHidden/>
+              </w:rPr>
+              <w:fldChar w:fldCharType="end"/>
+            </w:r>
+          </w:hyperlink>
+        </w:p>
+        <w:p>
+          <w:pPr>
+            <w:pStyle w:val="Sommario1"/>
+            <w:rPr>
+              <w:rFonts w:eastAsiaTheme="minorEastAsia"/>
+              <w:noProof/>
+              <w:sz w:val="22"/>
+              <w:lang w:eastAsia="it-IT"/>
+            </w:rPr>
+          </w:pPr>
+          <w:hyperlink w:anchor="_Toc72408978" w:history="1">
+            <w:r>
+              <w:rPr>
+                <w:rStyle w:val="Collegamentoipertestuale"/>
+                <w:noProof/>
+              </w:rPr>
+              <w:t>OPENgov</w:t>
+            </w:r>
+            <w:r>
+              <w:rPr>
+                <w:noProof/>
+                <w:webHidden/>
+              </w:rPr>
+              <w:tab/>
+            </w:r>
+            <w:r>
+              <w:rPr>
+                <w:noProof/>
+                <w:webHidden/>
+              </w:rPr>
+              <w:fldChar w:fldCharType="begin"/>
+            </w:r>
+            <w:r>
+              <w:rPr>
+                <w:noProof/>
+                <w:webHidden/>
+              </w:rPr>
+              <w:instrText xml:space="preserve"> PAGEREF _Toc72408978 \h </w:instrText>
+            </w:r>
+            <w:r>
+              <w:rPr>
+                <w:noProof/>
+                <w:webHidden/>
+              </w:rPr>
+            </w:r>
+            <w:r>
+              <w:rPr>
+                <w:noProof/>
+                <w:webHidden/>
+              </w:rPr>
+              <w:fldChar w:fldCharType="separate"/>
+            </w:r>
+            <w:r>
+              <w:rPr>
+                <w:noProof/>
+                <w:webHidden/>
+              </w:rPr>
+              <w:t>4</w:t>
+            </w:r>
+            <w:r>
+              <w:rPr>
+                <w:noProof/>
+                <w:webHidden/>
+              </w:rPr>
+              <w:fldChar w:fldCharType="end"/>
+            </w:r>
+          </w:hyperlink>
+        </w:p>
+        <w:p>
+          <w:pPr>
+            <w:pStyle w:val="Sommario2"/>
+            <w:tabs>
+              <w:tab w:val="right" w:leader="dot" w:pos="10762"/>
+            </w:tabs>
+            <w:rPr>
+              <w:rFonts w:eastAsiaTheme="minorEastAsia"/>
+              <w:noProof/>
+              <w:sz w:val="22"/>
+              <w:lang w:eastAsia="it-IT"/>
+            </w:rPr>
+          </w:pPr>
+          <w:hyperlink w:anchor="_Toc72408979" w:history="1">
+            <w:r>
+              <w:rPr>
+                <w:rStyle w:val="Collegamentoipertestuale"/>
+                <w:noProof/>
+              </w:rPr>
+              <w:t>Eliminare un’elaborazione dei documenti per rielaborarli</w:t>
+            </w:r>
+            <w:r>
+              <w:rPr>
+                <w:noProof/>
+                <w:webHidden/>
+              </w:rPr>
+              <w:tab/>
+            </w:r>
+            <w:r>
+              <w:rPr>
+                <w:noProof/>
+                <w:webHidden/>
+              </w:rPr>
+              <w:fldChar w:fldCharType="begin"/>
+            </w:r>
+            <w:r>
+              <w:rPr>
+                <w:noProof/>
+                <w:webHidden/>
+              </w:rPr>
+              <w:instrText xml:space="preserve"> PAGEREF _Toc72408979 \h </w:instrText>
+            </w:r>
+            <w:r>
+              <w:rPr>
+                <w:noProof/>
+                <w:webHidden/>
+              </w:rPr>
+            </w:r>
+            <w:r>
+              <w:rPr>
+                <w:noProof/>
+                <w:webHidden/>
+              </w:rPr>
+              <w:fldChar w:fldCharType="separate"/>
+            </w:r>
+            <w:r>
+              <w:rPr>
+                <w:noProof/>
+                <w:webHidden/>
+              </w:rPr>
+              <w:t>4</w:t>
+            </w:r>
+            <w:r>
+              <w:rPr>
+                <w:noProof/>
+                <w:webHidden/>
+              </w:rPr>
+              <w:fldChar w:fldCharType="end"/>
+            </w:r>
+          </w:hyperlink>
+        </w:p>
+        <w:p>
+          <w:pPr>
+            <w:pStyle w:val="Sommario3"/>
+            <w:tabs>
+              <w:tab w:val="right" w:leader="dot" w:pos="10762"/>
+            </w:tabs>
+            <w:rPr>
+              <w:rFonts w:eastAsiaTheme="minorEastAsia"/>
+              <w:noProof/>
+              <w:sz w:val="22"/>
+              <w:lang w:eastAsia="it-IT"/>
+            </w:rPr>
+          </w:pPr>
+          <w:hyperlink w:anchor="_Toc72408980" w:history="1">
+            <w:r>
+              <w:rPr>
+                <w:rStyle w:val="Collegamentoipertestuale"/>
+                <w:noProof/>
+              </w:rPr>
+              <w:t>Query</w:t>
+            </w:r>
+            <w:r>
+              <w:rPr>
+                <w:noProof/>
+                <w:webHidden/>
+              </w:rPr>
+              <w:tab/>
+            </w:r>
+            <w:r>
+              <w:rPr>
+                <w:noProof/>
+                <w:webHidden/>
+              </w:rPr>
+              <w:fldChar w:fldCharType="begin"/>
+            </w:r>
+            <w:r>
+              <w:rPr>
+                <w:noProof/>
+                <w:webHidden/>
+              </w:rPr>
+              <w:instrText xml:space="preserve"> PAGEREF _Toc72408980 \h </w:instrText>
+            </w:r>
+            <w:r>
+              <w:rPr>
+                <w:noProof/>
+                <w:webHidden/>
+              </w:rPr>
+            </w:r>
+            <w:r>
+              <w:rPr>
+                <w:noProof/>
+                <w:webHidden/>
+              </w:rPr>
+              <w:fldChar w:fldCharType="separate"/>
+            </w:r>
+            <w:r>
+              <w:rPr>
+                <w:noProof/>
+                <w:webHidden/>
+              </w:rPr>
+              <w:t>4</w:t>
             </w:r>
             <w:r>
               <w:rPr>
@@ -1182,39 +1555,39 @@
         <w:pStyle w:val="Titolo1"/>
         <w:pageBreakBefore/>
       </w:pPr>
-      <w:bookmarkStart w:id="1" w:name="_Toc72224194"/>
+      <w:bookmarkStart w:id="0" w:name="_Toc72408960"/>
       <w:proofErr w:type="spellStart"/>
       <w:r>
         <w:lastRenderedPageBreak/>
         <w:t>OPENgovTARI</w:t>
       </w:r>
+      <w:bookmarkEnd w:id="0"/>
+      <w:proofErr w:type="spellEnd"/>
+    </w:p>
+    <w:p>
+      <w:pPr>
+        <w:pStyle w:val="Titolo2"/>
+      </w:pPr>
+      <w:bookmarkStart w:id="1" w:name="_Toc72408961"/>
+      <w:r>
+        <w:t>Flussi pagamenti</w:t>
+      </w:r>
       <w:bookmarkEnd w:id="1"/>
-      <w:proofErr w:type="spellEnd"/>
-    </w:p>
-    <w:p>
-      <w:pPr>
-        <w:pStyle w:val="Titolo2"/>
-      </w:pPr>
-      <w:bookmarkStart w:id="2" w:name="_Toc72224195"/>
-      <w:r>
-        <w:t>Flussi pagamenti</w:t>
+    </w:p>
+    <w:p>
+      <w:r>
+        <w:t>Il file dei pagamenti non viene importato completamente o viene importato con importi errati.</w:t>
+      </w:r>
+    </w:p>
+    <w:p>
+      <w:pPr>
+        <w:pStyle w:val="Titolo3"/>
+      </w:pPr>
+      <w:bookmarkStart w:id="2" w:name="_Toc72408962"/>
+      <w:r>
+        <w:t>Azioni</w:t>
       </w:r>
       <w:bookmarkEnd w:id="2"/>
-    </w:p>
-    <w:p>
-      <w:r>
-        <w:t>Il file dei pagamenti non viene importato completamente o viene importato con importi errati.</w:t>
-      </w:r>
-    </w:p>
-    <w:p>
-      <w:pPr>
-        <w:pStyle w:val="Titolo3"/>
-      </w:pPr>
-      <w:bookmarkStart w:id="3" w:name="_Toc72224196"/>
-      <w:r>
-        <w:t>Azioni</w:t>
-      </w:r>
-      <w:bookmarkEnd w:id="3"/>
     </w:p>
     <w:p>
       <w:pPr>
@@ -1287,105 +1660,93 @@
       <w:pPr>
         <w:pStyle w:val="Titolo2"/>
       </w:pPr>
-      <w:bookmarkStart w:id="4" w:name="_Toc72224197"/>
+      <w:bookmarkStart w:id="3" w:name="_Toc72408963"/>
       <w:r>
         <w:t>Cancellazione Sgravio</w:t>
       </w:r>
+      <w:bookmarkEnd w:id="3"/>
+    </w:p>
+    <w:p>
+      <w:r>
+        <w:t>È stato fatto uno sgravio per errore; deve essere annullato e ripristinato l’avviso originale.</w:t>
+      </w:r>
+    </w:p>
+    <w:p>
+      <w:pPr>
+        <w:pStyle w:val="Titolo3"/>
+      </w:pPr>
+      <w:bookmarkStart w:id="4" w:name="_Toc72408964"/>
+      <w:r>
+        <w:t>Query</w:t>
+      </w:r>
       <w:bookmarkEnd w:id="4"/>
     </w:p>
     <w:p>
       <w:r>
-        <w:t>È stato fatto uno sgravio per errore; deve essere annullato e ripristinato l’avviso originale.</w:t>
+        <w:t xml:space="preserve">Lanciare la </w:t>
+      </w:r>
+      <w:proofErr w:type="spellStart"/>
+      <w:r>
+        <w:t>stored</w:t>
+      </w:r>
+      <w:proofErr w:type="spellEnd"/>
+      <w:r>
+        <w:t xml:space="preserve"> procedure </w:t>
+      </w:r>
+      <w:proofErr w:type="spellStart"/>
+      <w:r>
+        <w:rPr>
+          <w:rStyle w:val="Enfasidelicata"/>
+        </w:rPr>
+        <w:t>sp_UndoSgravio</w:t>
+      </w:r>
+      <w:proofErr w:type="spellEnd"/>
+      <w:r>
+        <w:t xml:space="preserve"> con il parametro del codice cartella in questione.</w:t>
+      </w:r>
+    </w:p>
+    <w:p>
+      <w:pPr>
+        <w:pStyle w:val="Titolo1"/>
+      </w:pPr>
+      <w:bookmarkStart w:id="5" w:name="_Toc72408965"/>
+      <w:proofErr w:type="spellStart"/>
+      <w:r>
+        <w:t>OPENgovIMU</w:t>
+      </w:r>
+      <w:bookmarkEnd w:id="5"/>
+      <w:proofErr w:type="spellEnd"/>
+    </w:p>
+    <w:p>
+      <w:pPr>
+        <w:pStyle w:val="Titolo2"/>
+      </w:pPr>
+      <w:bookmarkStart w:id="6" w:name="_Toc72408966"/>
+      <w:r>
+        <w:t>Stampa F24</w:t>
+      </w:r>
+      <w:bookmarkEnd w:id="6"/>
+    </w:p>
+    <w:p>
+      <w:r>
+        <w:t>L</w:t>
+      </w:r>
+      <w:r>
+        <w:t>'informativa IMU puntuale funziona ma nell'elaborazione del documento bisogna togliere l'f24 dell'unica soluzione</w:t>
+      </w:r>
+      <w:r>
+        <w:t>.</w:t>
       </w:r>
     </w:p>
     <w:p>
       <w:pPr>
         <w:pStyle w:val="Titolo3"/>
       </w:pPr>
-      <w:bookmarkStart w:id="5" w:name="_Toc72224198"/>
-      <w:r>
-        <w:t>Query</w:t>
-      </w:r>
-      <w:bookmarkEnd w:id="5"/>
-    </w:p>
-    <w:p>
-      <w:r>
-        <w:t xml:space="preserve">Lanciare la </w:t>
-      </w:r>
-      <w:proofErr w:type="spellStart"/>
-      <w:r>
-        <w:t>stored</w:t>
-      </w:r>
-      <w:proofErr w:type="spellEnd"/>
-      <w:r>
-        <w:t xml:space="preserve"> procedure </w:t>
-      </w:r>
-      <w:proofErr w:type="spellStart"/>
-      <w:r>
-        <w:rPr>
-          <w:rStyle w:val="Enfasidelicata"/>
-        </w:rPr>
-        <w:t>sp_UndoSgravio</w:t>
-      </w:r>
-      <w:proofErr w:type="spellEnd"/>
-      <w:r>
-        <w:t xml:space="preserve"> con il parametro del codice cartella in questione.</w:t>
-      </w:r>
-    </w:p>
-    <w:p>
-      <w:pPr>
-        <w:pStyle w:val="Titolo1"/>
-      </w:pPr>
-      <w:bookmarkStart w:id="6" w:name="_Toc72224199"/>
-      <w:proofErr w:type="spellStart"/>
-      <w:r>
-        <w:t>OPENgovIMU</w:t>
-      </w:r>
-      <w:bookmarkEnd w:id="6"/>
-      <w:proofErr w:type="spellEnd"/>
-    </w:p>
-    <w:p>
-      <w:pPr>
-        <w:pStyle w:val="Titolo2"/>
-      </w:pPr>
-      <w:bookmarkStart w:id="7" w:name="_Toc72224200"/>
-      <w:r>
-        <w:t>Stampa F24</w:t>
+      <w:bookmarkStart w:id="7" w:name="_Toc72408967"/>
+      <w:r>
+        <w:t>Azioni</w:t>
       </w:r>
       <w:bookmarkEnd w:id="7"/>
-    </w:p>
-    <w:p>
-      <w:r>
-        <w:t>L</w:t>
-      </w:r>
-      <w:r>
-        <w:t xml:space="preserve">'informativa </w:t>
-      </w:r>
-      <w:r>
-        <w:t xml:space="preserve">IMU </w:t>
-      </w:r>
-      <w:r>
-        <w:t>puntuale funziona ma nell'</w:t>
-      </w:r>
-      <w:r>
-        <w:t>elaborazione</w:t>
-      </w:r>
-      <w:r>
-        <w:t xml:space="preserve"> del documento bisogna togliere l'f24 dell'unica soluzione</w:t>
-      </w:r>
-      <w:r>
-        <w:t>.</w:t>
-      </w:r>
-    </w:p>
-    <w:p>
-      <w:pPr>
-        <w:pStyle w:val="Titolo3"/>
-      </w:pPr>
-      <w:bookmarkStart w:id="8" w:name="_Toc72224201"/>
-      <w:r>
-        <w:t>Azioni</w:t>
-      </w:r>
-      <w:bookmarkEnd w:id="8"/>
     </w:p>
     <w:p>
       <w:pPr>
@@ -1404,10 +1765,7 @@
         <w:t>V_GETDATIBOLLETTINIF24_XSTAMPA</w:t>
       </w:r>
       <w:r>
-        <w:t xml:space="preserve"> </w:t>
-      </w:r>
-      <w:r>
-        <w:t xml:space="preserve">mettere </w:t>
+        <w:t xml:space="preserve"> mettere </w:t>
       </w:r>
       <w:r>
         <w:rPr>
@@ -1425,57 +1783,48 @@
         <w:t>1=1</w:t>
       </w:r>
       <w:r>
-        <w:t xml:space="preserve"> nel caso in cui bisogna ripristinare la stampa). </w:t>
-      </w:r>
-      <w:r>
-        <w:t xml:space="preserve">Controllare dalla videata di </w:t>
-      </w:r>
-      <w:r>
-        <w:t>stampa</w:t>
-      </w:r>
-      <w:r>
-        <w:t>.</w:t>
+        <w:t xml:space="preserve"> nel caso in cui bisogna ripristinare la stampa). Controllare dalla videata di stampa.</w:t>
       </w:r>
     </w:p>
     <w:p>
       <w:pPr>
         <w:pStyle w:val="Titolo1"/>
       </w:pPr>
-      <w:bookmarkStart w:id="9" w:name="_Toc72224202"/>
+      <w:bookmarkStart w:id="8" w:name="_Toc72408968"/>
       <w:r>
         <w:t>OPENgovH2O</w:t>
       </w:r>
+      <w:bookmarkEnd w:id="8"/>
+    </w:p>
+    <w:p>
+      <w:pPr>
+        <w:pStyle w:val="Titolo2"/>
+      </w:pPr>
+      <w:bookmarkStart w:id="9" w:name="_Toc72408969"/>
+      <w:r>
+        <w:t>Matricola scomparsa</w:t>
+      </w:r>
       <w:bookmarkEnd w:id="9"/>
     </w:p>
     <w:p>
-      <w:pPr>
-        <w:pStyle w:val="Titolo2"/>
-      </w:pPr>
-      <w:bookmarkStart w:id="10" w:name="_Toc72224203"/>
-      <w:r>
-        <w:t>Matricola scomparsa</w:t>
+      <w:r>
+        <w:t xml:space="preserve">Facendo una variazione non si vede più la matricola </w:t>
+      </w:r>
+      <w:proofErr w:type="spellStart"/>
+      <w:r>
+        <w:t>xxxx</w:t>
+      </w:r>
+      <w:proofErr w:type="spellEnd"/>
+    </w:p>
+    <w:p>
+      <w:pPr>
+        <w:pStyle w:val="Titolo3"/>
+      </w:pPr>
+      <w:bookmarkStart w:id="10" w:name="_Toc72408970"/>
+      <w:r>
+        <w:t>Query</w:t>
       </w:r>
       <w:bookmarkEnd w:id="10"/>
-    </w:p>
-    <w:p>
-      <w:r>
-        <w:t xml:space="preserve">Facendo una variazione non si vede più la matricola </w:t>
-      </w:r>
-      <w:proofErr w:type="spellStart"/>
-      <w:r>
-        <w:t>xxxx</w:t>
-      </w:r>
-      <w:proofErr w:type="spellEnd"/>
-    </w:p>
-    <w:p>
-      <w:pPr>
-        <w:pStyle w:val="Titolo3"/>
-      </w:pPr>
-      <w:bookmarkStart w:id="11" w:name="_Toc72224204"/>
-      <w:r>
-        <w:t>Query</w:t>
-      </w:r>
-      <w:bookmarkEnd w:id="11"/>
     </w:p>
     <w:p>
       <w:r>
@@ -2240,37 +2589,37 @@
       <w:pPr>
         <w:pStyle w:val="Titolo2"/>
       </w:pPr>
-      <w:bookmarkStart w:id="12" w:name="_Toc72224205"/>
+      <w:bookmarkStart w:id="11" w:name="_Toc72408971"/>
       <w:r>
         <w:t>Matricola sdoppiata</w:t>
       </w:r>
+      <w:bookmarkEnd w:id="11"/>
+    </w:p>
+    <w:p>
+      <w:r>
+        <w:t xml:space="preserve">Facendo una variazione la matricola </w:t>
+      </w:r>
+      <w:proofErr w:type="spellStart"/>
+      <w:r>
+        <w:t>xxxx</w:t>
+      </w:r>
+      <w:proofErr w:type="spellEnd"/>
+      <w:r>
+        <w:t xml:space="preserve"> si vede duplicata</w:t>
+      </w:r>
+    </w:p>
+    <w:p>
+      <w:pPr>
+        <w:pStyle w:val="Titolo3"/>
+      </w:pPr>
+      <w:bookmarkStart w:id="12" w:name="_Toc72408972"/>
+      <w:r>
+        <w:t>Query</w:t>
+      </w:r>
       <w:bookmarkEnd w:id="12"/>
     </w:p>
     <w:p>
       <w:r>
-        <w:t xml:space="preserve">Facendo una variazione la matricola </w:t>
-      </w:r>
-      <w:proofErr w:type="spellStart"/>
-      <w:r>
-        <w:t>xxxx</w:t>
-      </w:r>
-      <w:proofErr w:type="spellEnd"/>
-      <w:r>
-        <w:t xml:space="preserve"> si vede duplicata</w:t>
-      </w:r>
-    </w:p>
-    <w:p>
-      <w:pPr>
-        <w:pStyle w:val="Titolo3"/>
-      </w:pPr>
-      <w:bookmarkStart w:id="13" w:name="_Toc72224206"/>
-      <w:r>
-        <w:t>Query</w:t>
-      </w:r>
-      <w:bookmarkEnd w:id="13"/>
-    </w:p>
-    <w:p>
-      <w:r>
         <w:t>Cerco i record per la matricola in oggetto</w:t>
       </w:r>
     </w:p>
@@ -2447,15 +2796,17 @@
           <w:sz w:val="16"/>
           <w:szCs w:val="16"/>
           <w:highlight w:val="white"/>
-        </w:rPr>
-      </w:pPr>
-      <w:r>
-        <w:rPr>
-          <w:rStyle w:val="Enfasidelicata"/>
-          <w:rFonts w:ascii="Courier New" w:hAnsi="Courier New" w:cs="Courier New"/>
-          <w:sz w:val="16"/>
-          <w:szCs w:val="16"/>
-          <w:highlight w:val="white"/>
+          <w:lang w:val="en-GB"/>
+        </w:rPr>
+      </w:pPr>
+      <w:r>
+        <w:rPr>
+          <w:rStyle w:val="Enfasidelicata"/>
+          <w:rFonts w:ascii="Courier New" w:hAnsi="Courier New" w:cs="Courier New"/>
+          <w:sz w:val="16"/>
+          <w:szCs w:val="16"/>
+          <w:highlight w:val="white"/>
+          <w:lang w:val="en-GB"/>
         </w:rPr>
         <w:t>AND CODCONTATORE=@CONTATORE</w:t>
       </w:r>
@@ -2613,7 +2964,17 @@
           <w:szCs w:val="16"/>
           <w:highlight w:val="white"/>
         </w:rPr>
+        <w:lastRenderedPageBreak/>
         <w:tab/>
+      </w:r>
+      <w:r>
+        <w:rPr>
+          <w:rStyle w:val="Enfasidelicata"/>
+          <w:rFonts w:ascii="Courier New" w:hAnsi="Courier New" w:cs="Courier New"/>
+          <w:sz w:val="16"/>
+          <w:szCs w:val="16"/>
+          <w:highlight w:val="white"/>
+        </w:rPr>
         <w:t>FROM TR_LETTURE_FATTURE</w:t>
       </w:r>
     </w:p>
@@ -2927,7 +3288,6 @@
           <w:highlight w:val="white"/>
           <w:lang w:val="en-GB"/>
         </w:rPr>
-        <w:lastRenderedPageBreak/>
         <w:t>SELECT *--UPDATE TP_LETTURE SET CODCONTATORE=3948</w:t>
       </w:r>
     </w:p>
@@ -3189,6 +3549,15 @@
           <w:highlight w:val="white"/>
         </w:rPr>
         <w:tab/>
+      </w:r>
+      <w:r>
+        <w:rPr>
+          <w:rStyle w:val="Enfasidelicata"/>
+          <w:rFonts w:ascii="Courier New" w:hAnsi="Courier New" w:cs="Courier New"/>
+          <w:sz w:val="16"/>
+          <w:szCs w:val="16"/>
+          <w:highlight w:val="white"/>
+        </w:rPr>
         <w:t>FROM TR_LETTURE_FATTURE</w:t>
       </w:r>
     </w:p>
@@ -3462,74 +3831,74 @@
       <w:pPr>
         <w:pStyle w:val="Titolo2"/>
       </w:pPr>
-      <w:bookmarkStart w:id="14" w:name="_Toc72224207"/>
+      <w:bookmarkStart w:id="13" w:name="_Toc72408973"/>
       <w:r>
         <w:t>Cambiare intestatario rifattura su nota di credito</w:t>
       </w:r>
+      <w:bookmarkEnd w:id="13"/>
+    </w:p>
+    <w:p>
+      <w:r>
+        <w:t xml:space="preserve">Erroneamente il contatore matricola </w:t>
+      </w:r>
+      <w:proofErr w:type="spellStart"/>
+      <w:r>
+        <w:t>xxxx</w:t>
+      </w:r>
+      <w:proofErr w:type="spellEnd"/>
+      <w:r>
+        <w:t xml:space="preserve"> è stato volturato nel 2019 a nome di </w:t>
+      </w:r>
+      <w:proofErr w:type="spellStart"/>
+      <w:r>
+        <w:t>xxxx</w:t>
+      </w:r>
+      <w:proofErr w:type="spellEnd"/>
+      <w:r>
+        <w:t xml:space="preserve"> invece la variazione deve essere fatta per l'anno successivo. Potete farmi la nota di credito della fattura n </w:t>
+      </w:r>
+      <w:proofErr w:type="spellStart"/>
+      <w:r>
+        <w:t>nnn</w:t>
+      </w:r>
+      <w:proofErr w:type="spellEnd"/>
+      <w:r>
+        <w:t xml:space="preserve"> a nome </w:t>
+      </w:r>
+      <w:proofErr w:type="spellStart"/>
+      <w:r>
+        <w:t>xxxx</w:t>
+      </w:r>
+      <w:proofErr w:type="spellEnd"/>
+      <w:r>
+        <w:t xml:space="preserve"> e la </w:t>
+      </w:r>
+      <w:proofErr w:type="spellStart"/>
+      <w:r>
+        <w:t>riemissione</w:t>
+      </w:r>
+      <w:proofErr w:type="spellEnd"/>
+      <w:r>
+        <w:t xml:space="preserve"> della fattura a nome di </w:t>
+      </w:r>
+      <w:proofErr w:type="spellStart"/>
+      <w:r>
+        <w:t>yyyy</w:t>
+      </w:r>
+      <w:proofErr w:type="spellEnd"/>
+      <w:r>
+        <w:t>.</w:t>
+      </w:r>
+    </w:p>
+    <w:p>
+      <w:pPr>
+        <w:pStyle w:val="Titolo3"/>
+      </w:pPr>
+      <w:bookmarkStart w:id="14" w:name="_Toc72408974"/>
+      <w:r>
+        <w:t>Azioni</w:t>
+      </w:r>
       <w:bookmarkEnd w:id="14"/>
-    </w:p>
-    <w:p>
-      <w:r>
-        <w:t xml:space="preserve">Erroneamente il contatore matricola </w:t>
-      </w:r>
-      <w:proofErr w:type="spellStart"/>
-      <w:r>
-        <w:t>xxxx</w:t>
-      </w:r>
-      <w:proofErr w:type="spellEnd"/>
-      <w:r>
-        <w:t xml:space="preserve"> è stato volturato nel 2019 a nome di </w:t>
-      </w:r>
-      <w:proofErr w:type="spellStart"/>
-      <w:r>
-        <w:t>xxxx</w:t>
-      </w:r>
-      <w:proofErr w:type="spellEnd"/>
-      <w:r>
-        <w:t xml:space="preserve"> invece la variazione deve essere fatta per l'anno successivo. Potete farmi la nota di credito della fattura n </w:t>
-      </w:r>
-      <w:proofErr w:type="spellStart"/>
-      <w:r>
-        <w:t>nnn</w:t>
-      </w:r>
-      <w:proofErr w:type="spellEnd"/>
-      <w:r>
-        <w:t xml:space="preserve"> a nome </w:t>
-      </w:r>
-      <w:proofErr w:type="spellStart"/>
-      <w:r>
-        <w:t>xxxx</w:t>
-      </w:r>
-      <w:proofErr w:type="spellEnd"/>
-      <w:r>
-        <w:t xml:space="preserve"> e la </w:t>
-      </w:r>
-      <w:proofErr w:type="spellStart"/>
-      <w:r>
-        <w:t>riemissione</w:t>
-      </w:r>
-      <w:proofErr w:type="spellEnd"/>
-      <w:r>
-        <w:t xml:space="preserve"> della fattura a nome di </w:t>
-      </w:r>
-      <w:proofErr w:type="spellStart"/>
-      <w:r>
-        <w:t>yyyy</w:t>
-      </w:r>
-      <w:proofErr w:type="spellEnd"/>
-      <w:r>
-        <w:t>.</w:t>
-      </w:r>
-    </w:p>
-    <w:p>
-      <w:pPr>
-        <w:pStyle w:val="Titolo3"/>
-      </w:pPr>
-      <w:bookmarkStart w:id="15" w:name="_Toc72224208"/>
-      <w:r>
-        <w:t>Azioni</w:t>
-      </w:r>
-      <w:bookmarkEnd w:id="15"/>
     </w:p>
     <w:p>
       <w:pPr>
@@ -4382,8 +4751,1489 @@
     </w:p>
     <w:p>
       <w:pPr>
+        <w:pStyle w:val="Titolo1"/>
+      </w:pPr>
+      <w:bookmarkStart w:id="15" w:name="_Toc72408975"/>
+      <w:proofErr w:type="spellStart"/>
+      <w:r>
+        <w:t>OPENgov</w:t>
+      </w:r>
+      <w:bookmarkEnd w:id="15"/>
+      <w:proofErr w:type="spellEnd"/>
+    </w:p>
+    <w:p>
+      <w:pPr>
+        <w:pStyle w:val="Titolo2"/>
+      </w:pPr>
+      <w:bookmarkStart w:id="16" w:name="_Toc72408976"/>
+      <w:r>
+        <w:t>Eliminare un lotto di mail da inviare per la rielaborazione dei documenti</w:t>
+      </w:r>
+      <w:bookmarkEnd w:id="16"/>
+    </w:p>
+    <w:p>
+      <w:r>
+        <w:t>Si ha la necessità di rielaborare i documenti per l’invio tramite mail.</w:t>
+      </w:r>
+    </w:p>
+    <w:p>
+      <w:pPr>
+        <w:pStyle w:val="Titolo3"/>
+      </w:pPr>
+      <w:bookmarkStart w:id="17" w:name="_Toc72408977"/>
+      <w:r>
+        <w:t>Query</w:t>
+      </w:r>
+      <w:bookmarkEnd w:id="17"/>
+    </w:p>
+    <w:p>
+      <w:r>
+        <w:t>Cancello i record per l’elaborazione in oggetto</w:t>
+      </w:r>
+    </w:p>
+    <w:p>
+      <w:pPr>
+        <w:ind w:left="708"/>
+        <w:rPr>
+          <w:rStyle w:val="Enfasidelicata"/>
+          <w:rFonts w:ascii="Courier New" w:hAnsi="Courier New" w:cs="Courier New"/>
+          <w:sz w:val="16"/>
+          <w:szCs w:val="16"/>
+          <w:highlight w:val="white"/>
+          <w:lang w:val="en-GB"/>
+        </w:rPr>
+      </w:pPr>
+      <w:r>
+        <w:rPr>
+          <w:rStyle w:val="Enfasidelicata"/>
+          <w:rFonts w:ascii="Courier New" w:hAnsi="Courier New" w:cs="Courier New"/>
+          <w:sz w:val="16"/>
+          <w:szCs w:val="16"/>
+          <w:highlight w:val="white"/>
+          <w:lang w:val="en-GB"/>
+        </w:rPr>
+        <w:t>DELETE</w:t>
+      </w:r>
+    </w:p>
+    <w:p>
+      <w:pPr>
+        <w:ind w:left="708"/>
+        <w:rPr>
+          <w:rStyle w:val="Enfasidelicata"/>
+          <w:rFonts w:ascii="Courier New" w:hAnsi="Courier New" w:cs="Courier New"/>
+          <w:sz w:val="16"/>
+          <w:szCs w:val="16"/>
+          <w:highlight w:val="white"/>
+          <w:lang w:val="en-GB"/>
+        </w:rPr>
+      </w:pPr>
+      <w:r>
+        <w:rPr>
+          <w:rStyle w:val="Enfasidelicata"/>
+          <w:rFonts w:ascii="Courier New" w:hAnsi="Courier New" w:cs="Courier New"/>
+          <w:sz w:val="16"/>
+          <w:szCs w:val="16"/>
+          <w:highlight w:val="white"/>
+          <w:lang w:val="en-GB"/>
+        </w:rPr>
+        <w:lastRenderedPageBreak/>
+        <w:t>FROM INVIOMAIL_LOTTO</w:t>
+      </w:r>
+    </w:p>
+    <w:p>
+      <w:pPr>
+        <w:ind w:left="708"/>
+        <w:rPr>
+          <w:rStyle w:val="Enfasidelicata"/>
+          <w:rFonts w:ascii="Courier New" w:hAnsi="Courier New" w:cs="Courier New"/>
+          <w:sz w:val="16"/>
+          <w:szCs w:val="16"/>
+          <w:highlight w:val="white"/>
+          <w:lang w:val="en-GB"/>
+        </w:rPr>
+      </w:pPr>
+      <w:r>
+        <w:rPr>
+          <w:rStyle w:val="Enfasidelicata"/>
+          <w:rFonts w:ascii="Courier New" w:hAnsi="Courier New" w:cs="Courier New"/>
+          <w:sz w:val="16"/>
+          <w:szCs w:val="16"/>
+          <w:highlight w:val="white"/>
+          <w:lang w:val="en-GB"/>
+        </w:rPr>
+        <w:t>WHERE 1=1</w:t>
+      </w:r>
+    </w:p>
+    <w:p>
+      <w:pPr>
+        <w:ind w:left="708"/>
+        <w:rPr>
+          <w:rStyle w:val="Enfasidelicata"/>
+          <w:rFonts w:ascii="Courier New" w:hAnsi="Courier New" w:cs="Courier New"/>
+          <w:sz w:val="16"/>
+          <w:szCs w:val="16"/>
+          <w:highlight w:val="white"/>
+          <w:lang w:val="en-GB"/>
+        </w:rPr>
+      </w:pPr>
+      <w:r>
+        <w:rPr>
+          <w:rStyle w:val="Enfasidelicata"/>
+          <w:rFonts w:ascii="Courier New" w:hAnsi="Courier New" w:cs="Courier New"/>
+          <w:sz w:val="16"/>
+          <w:szCs w:val="16"/>
+          <w:highlight w:val="white"/>
+          <w:lang w:val="en-GB"/>
+        </w:rPr>
+        <w:t>AND LOTTO IN (</w:t>
+      </w:r>
+    </w:p>
+    <w:p>
+      <w:pPr>
+        <w:ind w:left="708"/>
+        <w:rPr>
+          <w:rStyle w:val="Enfasidelicata"/>
+          <w:rFonts w:ascii="Courier New" w:hAnsi="Courier New" w:cs="Courier New"/>
+          <w:sz w:val="16"/>
+          <w:szCs w:val="16"/>
+          <w:highlight w:val="white"/>
+          <w:lang w:val="en-GB"/>
+        </w:rPr>
+      </w:pPr>
+      <w:r>
+        <w:rPr>
+          <w:rStyle w:val="Enfasidelicata"/>
+          <w:rFonts w:ascii="Courier New" w:hAnsi="Courier New" w:cs="Courier New"/>
+          <w:sz w:val="16"/>
+          <w:szCs w:val="16"/>
+          <w:highlight w:val="white"/>
+          <w:lang w:val="en-GB"/>
+        </w:rPr>
+        <w:tab/>
+        <w:t>SELECT FKLOTTO</w:t>
+      </w:r>
+    </w:p>
+    <w:p>
+      <w:pPr>
+        <w:ind w:left="708"/>
+        <w:rPr>
+          <w:rStyle w:val="Enfasidelicata"/>
+          <w:rFonts w:ascii="Courier New" w:hAnsi="Courier New" w:cs="Courier New"/>
+          <w:sz w:val="16"/>
+          <w:szCs w:val="16"/>
+          <w:highlight w:val="white"/>
+          <w:lang w:val="en-GB"/>
+        </w:rPr>
+      </w:pPr>
+      <w:r>
+        <w:rPr>
+          <w:rStyle w:val="Enfasidelicata"/>
+          <w:rFonts w:ascii="Courier New" w:hAnsi="Courier New" w:cs="Courier New"/>
+          <w:sz w:val="16"/>
+          <w:szCs w:val="16"/>
+          <w:highlight w:val="white"/>
+          <w:lang w:val="en-GB"/>
+        </w:rPr>
+        <w:tab/>
+        <w:t>FROM INVIOMAIL_DEST</w:t>
+      </w:r>
+    </w:p>
+    <w:p>
+      <w:pPr>
+        <w:ind w:left="708"/>
+        <w:rPr>
+          <w:rStyle w:val="Enfasidelicata"/>
+          <w:rFonts w:ascii="Courier New" w:hAnsi="Courier New" w:cs="Courier New"/>
+          <w:sz w:val="16"/>
+          <w:szCs w:val="16"/>
+          <w:highlight w:val="white"/>
+          <w:lang w:val="en-GB"/>
+        </w:rPr>
+      </w:pPr>
+      <w:r>
+        <w:rPr>
+          <w:rStyle w:val="Enfasidelicata"/>
+          <w:rFonts w:ascii="Courier New" w:hAnsi="Courier New" w:cs="Courier New"/>
+          <w:sz w:val="16"/>
+          <w:szCs w:val="16"/>
+          <w:highlight w:val="white"/>
+          <w:lang w:val="en-GB"/>
+        </w:rPr>
+        <w:tab/>
+        <w:t>WHERE 1=1</w:t>
+      </w:r>
+    </w:p>
+    <w:p>
+      <w:pPr>
+        <w:ind w:left="708"/>
+        <w:rPr>
+          <w:rStyle w:val="Enfasidelicata"/>
+          <w:rFonts w:ascii="Courier New" w:hAnsi="Courier New" w:cs="Courier New"/>
+          <w:sz w:val="16"/>
+          <w:szCs w:val="16"/>
+          <w:highlight w:val="white"/>
+          <w:lang w:val="en-GB"/>
+        </w:rPr>
+      </w:pPr>
+      <w:r>
+        <w:rPr>
+          <w:rStyle w:val="Enfasidelicata"/>
+          <w:rFonts w:ascii="Courier New" w:hAnsi="Courier New" w:cs="Courier New"/>
+          <w:sz w:val="16"/>
+          <w:szCs w:val="16"/>
+          <w:highlight w:val="white"/>
+          <w:lang w:val="en-GB"/>
+        </w:rPr>
+        <w:tab/>
+        <w:t>AND ID IN (</w:t>
+      </w:r>
+    </w:p>
+    <w:p>
+      <w:pPr>
+        <w:ind w:left="708"/>
+        <w:rPr>
+          <w:rStyle w:val="Enfasidelicata"/>
+          <w:rFonts w:ascii="Courier New" w:hAnsi="Courier New" w:cs="Courier New"/>
+          <w:sz w:val="16"/>
+          <w:szCs w:val="16"/>
+          <w:highlight w:val="white"/>
+          <w:lang w:val="en-GB"/>
+        </w:rPr>
+      </w:pPr>
+      <w:r>
+        <w:rPr>
+          <w:rStyle w:val="Enfasidelicata"/>
+          <w:rFonts w:ascii="Courier New" w:hAnsi="Courier New" w:cs="Courier New"/>
+          <w:sz w:val="16"/>
+          <w:szCs w:val="16"/>
+          <w:highlight w:val="white"/>
+          <w:lang w:val="en-GB"/>
+        </w:rPr>
+        <w:tab/>
+      </w:r>
+      <w:r>
+        <w:rPr>
+          <w:rStyle w:val="Enfasidelicata"/>
+          <w:rFonts w:ascii="Courier New" w:hAnsi="Courier New" w:cs="Courier New"/>
+          <w:sz w:val="16"/>
+          <w:szCs w:val="16"/>
+          <w:highlight w:val="white"/>
+          <w:lang w:val="en-GB"/>
+        </w:rPr>
+        <w:tab/>
+        <w:t>SELECT FKIDMAIL_DEST</w:t>
+      </w:r>
+    </w:p>
+    <w:p>
+      <w:pPr>
+        <w:ind w:left="708"/>
+        <w:rPr>
+          <w:rStyle w:val="Enfasidelicata"/>
+          <w:rFonts w:ascii="Courier New" w:hAnsi="Courier New" w:cs="Courier New"/>
+          <w:sz w:val="16"/>
+          <w:szCs w:val="16"/>
+          <w:highlight w:val="white"/>
+          <w:lang w:val="en-GB"/>
+        </w:rPr>
+      </w:pPr>
+      <w:r>
+        <w:rPr>
+          <w:rStyle w:val="Enfasidelicata"/>
+          <w:rFonts w:ascii="Courier New" w:hAnsi="Courier New" w:cs="Courier New"/>
+          <w:sz w:val="16"/>
+          <w:szCs w:val="16"/>
+          <w:highlight w:val="white"/>
+          <w:lang w:val="en-GB"/>
+        </w:rPr>
+        <w:tab/>
+      </w:r>
+      <w:r>
+        <w:rPr>
+          <w:rStyle w:val="Enfasidelicata"/>
+          <w:rFonts w:ascii="Courier New" w:hAnsi="Courier New" w:cs="Courier New"/>
+          <w:sz w:val="16"/>
+          <w:szCs w:val="16"/>
+          <w:highlight w:val="white"/>
+          <w:lang w:val="en-GB"/>
+        </w:rPr>
+        <w:tab/>
+        <w:t>FROM INVIOMAIL_ATTACHMENTS</w:t>
+      </w:r>
+    </w:p>
+    <w:p>
+      <w:pPr>
+        <w:ind w:left="708"/>
+        <w:rPr>
+          <w:rStyle w:val="Enfasidelicata"/>
+          <w:rFonts w:ascii="Courier New" w:hAnsi="Courier New" w:cs="Courier New"/>
+          <w:sz w:val="16"/>
+          <w:szCs w:val="16"/>
+          <w:highlight w:val="white"/>
+          <w:lang w:val="en-GB"/>
+        </w:rPr>
+      </w:pPr>
+      <w:r>
+        <w:rPr>
+          <w:rStyle w:val="Enfasidelicata"/>
+          <w:rFonts w:ascii="Courier New" w:hAnsi="Courier New" w:cs="Courier New"/>
+          <w:sz w:val="16"/>
+          <w:szCs w:val="16"/>
+          <w:highlight w:val="white"/>
+          <w:lang w:val="en-GB"/>
+        </w:rPr>
+        <w:tab/>
+      </w:r>
+      <w:r>
+        <w:rPr>
+          <w:rStyle w:val="Enfasidelicata"/>
+          <w:rFonts w:ascii="Courier New" w:hAnsi="Courier New" w:cs="Courier New"/>
+          <w:sz w:val="16"/>
+          <w:szCs w:val="16"/>
+          <w:highlight w:val="white"/>
+          <w:lang w:val="en-GB"/>
+        </w:rPr>
+        <w:tab/>
+        <w:t>WHERE 1=1</w:t>
+      </w:r>
+    </w:p>
+    <w:p>
+      <w:pPr>
+        <w:ind w:left="708"/>
+        <w:rPr>
+          <w:rStyle w:val="Enfasidelicata"/>
+          <w:rFonts w:ascii="Courier New" w:hAnsi="Courier New" w:cs="Courier New"/>
+          <w:sz w:val="16"/>
+          <w:szCs w:val="16"/>
+          <w:highlight w:val="white"/>
+          <w:lang w:val="en-GB"/>
+        </w:rPr>
+      </w:pPr>
+      <w:r>
+        <w:rPr>
+          <w:rStyle w:val="Enfasidelicata"/>
+          <w:rFonts w:ascii="Courier New" w:hAnsi="Courier New" w:cs="Courier New"/>
+          <w:sz w:val="16"/>
+          <w:szCs w:val="16"/>
+          <w:highlight w:val="white"/>
+          <w:lang w:val="en-GB"/>
+        </w:rPr>
+        <w:tab/>
+      </w:r>
+      <w:r>
+        <w:rPr>
+          <w:rStyle w:val="Enfasidelicata"/>
+          <w:rFonts w:ascii="Courier New" w:hAnsi="Courier New" w:cs="Courier New"/>
+          <w:sz w:val="16"/>
+          <w:szCs w:val="16"/>
+          <w:highlight w:val="white"/>
+          <w:lang w:val="en-GB"/>
+        </w:rPr>
+        <w:tab/>
+        <w:t>AND CODTRIBUTO=</w:t>
+      </w:r>
+      <w:r>
+        <w:rPr>
+          <w:rStyle w:val="Enfasidelicata"/>
+          <w:rFonts w:ascii="Courier New" w:hAnsi="Courier New" w:cs="Courier New"/>
+          <w:sz w:val="16"/>
+          <w:szCs w:val="16"/>
+          <w:highlight w:val="white"/>
+          <w:lang w:val="en-GB"/>
+        </w:rPr>
+        <w:t>@TRIBUTO</w:t>
+      </w:r>
+    </w:p>
+    <w:p>
+      <w:pPr>
+        <w:ind w:left="708"/>
+        <w:rPr>
+          <w:rStyle w:val="Enfasidelicata"/>
+          <w:rFonts w:ascii="Courier New" w:hAnsi="Courier New" w:cs="Courier New"/>
+          <w:sz w:val="16"/>
+          <w:szCs w:val="16"/>
+          <w:highlight w:val="white"/>
+          <w:lang w:val="en-GB"/>
+        </w:rPr>
+      </w:pPr>
+      <w:r>
+        <w:rPr>
+          <w:rStyle w:val="Enfasidelicata"/>
+          <w:rFonts w:ascii="Courier New" w:hAnsi="Courier New" w:cs="Courier New"/>
+          <w:sz w:val="16"/>
+          <w:szCs w:val="16"/>
+          <w:highlight w:val="white"/>
+          <w:lang w:val="en-GB"/>
+        </w:rPr>
+        <w:tab/>
+      </w:r>
+      <w:r>
+        <w:rPr>
+          <w:rStyle w:val="Enfasidelicata"/>
+          <w:rFonts w:ascii="Courier New" w:hAnsi="Courier New" w:cs="Courier New"/>
+          <w:sz w:val="16"/>
+          <w:szCs w:val="16"/>
+          <w:highlight w:val="white"/>
+          <w:lang w:val="en-GB"/>
+        </w:rPr>
+        <w:tab/>
+        <w:t>AND ANNO=</w:t>
+      </w:r>
+      <w:r>
+        <w:rPr>
+          <w:rStyle w:val="Enfasidelicata"/>
+          <w:rFonts w:ascii="Courier New" w:hAnsi="Courier New" w:cs="Courier New"/>
+          <w:sz w:val="16"/>
+          <w:szCs w:val="16"/>
+          <w:highlight w:val="white"/>
+          <w:lang w:val="en-GB"/>
+        </w:rPr>
+        <w:t>@ANNO</w:t>
+      </w:r>
+    </w:p>
+    <w:p>
+      <w:pPr>
+        <w:ind w:left="708"/>
+        <w:rPr>
+          <w:rStyle w:val="Enfasidelicata"/>
+          <w:rFonts w:ascii="Courier New" w:hAnsi="Courier New" w:cs="Courier New"/>
+          <w:sz w:val="16"/>
+          <w:szCs w:val="16"/>
+          <w:highlight w:val="white"/>
+          <w:lang w:val="en-GB"/>
+        </w:rPr>
+      </w:pPr>
+      <w:r>
+        <w:rPr>
+          <w:rStyle w:val="Enfasidelicata"/>
+          <w:rFonts w:ascii="Courier New" w:hAnsi="Courier New" w:cs="Courier New"/>
+          <w:sz w:val="16"/>
+          <w:szCs w:val="16"/>
+          <w:highlight w:val="white"/>
+          <w:lang w:val="en-GB"/>
+        </w:rPr>
+        <w:tab/>
+      </w:r>
+      <w:r>
+        <w:rPr>
+          <w:rStyle w:val="Enfasidelicata"/>
+          <w:rFonts w:ascii="Courier New" w:hAnsi="Courier New" w:cs="Courier New"/>
+          <w:sz w:val="16"/>
+          <w:szCs w:val="16"/>
+          <w:highlight w:val="white"/>
+          <w:lang w:val="en-GB"/>
+        </w:rPr>
+        <w:tab/>
+        <w:t>AND IDENTE=</w:t>
+      </w:r>
+      <w:r>
+        <w:rPr>
+          <w:rStyle w:val="Enfasidelicata"/>
+          <w:rFonts w:ascii="Courier New" w:hAnsi="Courier New" w:cs="Courier New"/>
+          <w:sz w:val="16"/>
+          <w:szCs w:val="16"/>
+          <w:highlight w:val="white"/>
+          <w:lang w:val="en-GB"/>
+        </w:rPr>
+        <w:t>@ENTE</w:t>
+      </w:r>
+    </w:p>
+    <w:p>
+      <w:pPr>
+        <w:ind w:left="708"/>
+        <w:rPr>
+          <w:rStyle w:val="Enfasidelicata"/>
+          <w:rFonts w:ascii="Courier New" w:hAnsi="Courier New" w:cs="Courier New"/>
+          <w:sz w:val="16"/>
+          <w:szCs w:val="16"/>
+          <w:highlight w:val="white"/>
+        </w:rPr>
+      </w:pPr>
+      <w:r>
+        <w:rPr>
+          <w:rStyle w:val="Enfasidelicata"/>
+          <w:rFonts w:ascii="Courier New" w:hAnsi="Courier New" w:cs="Courier New"/>
+          <w:sz w:val="16"/>
+          <w:szCs w:val="16"/>
+          <w:highlight w:val="white"/>
+          <w:lang w:val="en-GB"/>
+        </w:rPr>
+        <w:tab/>
+      </w:r>
+      <w:r>
+        <w:rPr>
+          <w:rStyle w:val="Enfasidelicata"/>
+          <w:rFonts w:ascii="Courier New" w:hAnsi="Courier New" w:cs="Courier New"/>
+          <w:sz w:val="16"/>
+          <w:szCs w:val="16"/>
+          <w:highlight w:val="white"/>
+          <w:lang w:val="en-GB"/>
+        </w:rPr>
+        <w:tab/>
+      </w:r>
+      <w:r>
+        <w:rPr>
+          <w:rStyle w:val="Enfasidelicata"/>
+          <w:rFonts w:ascii="Courier New" w:hAnsi="Courier New" w:cs="Courier New"/>
+          <w:sz w:val="16"/>
+          <w:szCs w:val="16"/>
+          <w:highlight w:val="white"/>
+        </w:rPr>
+        <w:t>AND IDELABORAZIONE=@IDELAB</w:t>
+      </w:r>
+    </w:p>
+    <w:p>
+      <w:pPr>
+        <w:ind w:left="708"/>
+        <w:rPr>
+          <w:rStyle w:val="Enfasidelicata"/>
+          <w:rFonts w:ascii="Courier New" w:hAnsi="Courier New" w:cs="Courier New"/>
+          <w:sz w:val="16"/>
+          <w:szCs w:val="16"/>
+          <w:highlight w:val="white"/>
+        </w:rPr>
+      </w:pPr>
+      <w:r>
+        <w:rPr>
+          <w:rStyle w:val="Enfasidelicata"/>
+          <w:rFonts w:ascii="Courier New" w:hAnsi="Courier New" w:cs="Courier New"/>
+          <w:sz w:val="16"/>
+          <w:szCs w:val="16"/>
+          <w:highlight w:val="white"/>
+        </w:rPr>
+        <w:tab/>
+        <w:t>)</w:t>
+      </w:r>
+    </w:p>
+    <w:p>
+      <w:pPr>
+        <w:ind w:left="708"/>
+        <w:rPr>
+          <w:rStyle w:val="Enfasidelicata"/>
+          <w:rFonts w:ascii="Courier New" w:hAnsi="Courier New" w:cs="Courier New"/>
+          <w:sz w:val="16"/>
+          <w:szCs w:val="16"/>
+          <w:highlight w:val="white"/>
+        </w:rPr>
+      </w:pPr>
+      <w:r>
+        <w:rPr>
+          <w:rStyle w:val="Enfasidelicata"/>
+          <w:rFonts w:ascii="Courier New" w:hAnsi="Courier New" w:cs="Courier New"/>
+          <w:sz w:val="16"/>
+          <w:szCs w:val="16"/>
+          <w:highlight w:val="white"/>
+        </w:rPr>
+        <w:t>)</w:t>
+      </w:r>
+    </w:p>
+    <w:p>
+      <w:pPr>
+        <w:pStyle w:val="Titolo1"/>
+      </w:pPr>
+      <w:bookmarkStart w:id="18" w:name="_Toc72408978"/>
+      <w:proofErr w:type="spellStart"/>
+      <w:r>
+        <w:t>OPENgov</w:t>
+      </w:r>
+      <w:bookmarkEnd w:id="18"/>
+      <w:proofErr w:type="spellEnd"/>
+    </w:p>
+    <w:p>
+      <w:pPr>
+        <w:pStyle w:val="Titolo2"/>
+      </w:pPr>
+      <w:bookmarkStart w:id="19" w:name="_Toc72408979"/>
+      <w:r>
+        <w:t>Eliminare un’elaborazione dei documenti per rielaborarli</w:t>
+      </w:r>
+      <w:bookmarkEnd w:id="19"/>
+    </w:p>
+    <w:p>
+      <w:r>
+        <w:t>Si ha la necessità di rielaborare i documenti massivi.</w:t>
+      </w:r>
+    </w:p>
+    <w:p>
+      <w:pPr>
+        <w:pStyle w:val="Titolo3"/>
+      </w:pPr>
+      <w:bookmarkStart w:id="20" w:name="_Toc72408980"/>
+      <w:r>
+        <w:t>Azioni</w:t>
+      </w:r>
+      <w:bookmarkStart w:id="21" w:name="_GoBack"/>
+      <w:bookmarkEnd w:id="21"/>
+    </w:p>
+    <w:p>
+      <w:pPr>
+        <w:autoSpaceDE w:val="0"/>
+        <w:autoSpaceDN w:val="0"/>
+        <w:adjustRightInd w:val="0"/>
+      </w:pPr>
+      <w:r>
+        <w:t xml:space="preserve">Dalla videata di elaborazione documenti si clicca sul pulsante </w:t>
+      </w:r>
+      <w:r>
+        <w:rPr>
+          <w:rStyle w:val="Enfasidelicata"/>
+        </w:rPr>
+        <w:t>Elimina Elaborazioni Effettuate</w:t>
+      </w:r>
+      <w:r>
+        <w:t>; controllare quindi che abbia effettivamente cancellato, altrimenti procedere con l’eliminazione con le query di seguito</w:t>
+      </w:r>
+      <w:r>
+        <w:t>.</w:t>
+      </w:r>
+    </w:p>
+    <w:p>
+      <w:pPr>
+        <w:pStyle w:val="Titolo3"/>
+      </w:pPr>
+      <w:r>
+        <w:t>Query</w:t>
+      </w:r>
+      <w:bookmarkEnd w:id="20"/>
+    </w:p>
+    <w:p>
+      <w:r>
+        <w:t>Cancello i record per l’elaborazione in oggetto</w:t>
+      </w:r>
+    </w:p>
+    <w:p>
+      <w:pPr>
+        <w:ind w:left="708"/>
+        <w:rPr>
+          <w:rStyle w:val="Enfasidelicata"/>
+          <w:rFonts w:ascii="Courier New" w:hAnsi="Courier New" w:cs="Courier New"/>
+          <w:sz w:val="16"/>
+          <w:szCs w:val="16"/>
+          <w:highlight w:val="white"/>
+        </w:rPr>
+      </w:pPr>
+      <w:r>
+        <w:rPr>
+          <w:rStyle w:val="Enfasidelicata"/>
+          <w:rFonts w:ascii="Courier New" w:hAnsi="Courier New" w:cs="Courier New"/>
+          <w:sz w:val="16"/>
+          <w:szCs w:val="16"/>
+          <w:highlight w:val="white"/>
+        </w:rPr>
+        <w:t>DELETE</w:t>
+      </w:r>
+    </w:p>
+    <w:p>
+      <w:pPr>
+        <w:ind w:left="708"/>
+        <w:rPr>
+          <w:rStyle w:val="Enfasidelicata"/>
+          <w:rFonts w:ascii="Courier New" w:hAnsi="Courier New" w:cs="Courier New"/>
+          <w:sz w:val="16"/>
+          <w:szCs w:val="16"/>
+          <w:highlight w:val="white"/>
+        </w:rPr>
+      </w:pPr>
+      <w:r>
+        <w:rPr>
+          <w:rStyle w:val="Enfasidelicata"/>
+          <w:rFonts w:ascii="Courier New" w:hAnsi="Courier New" w:cs="Courier New"/>
+          <w:sz w:val="16"/>
+          <w:szCs w:val="16"/>
+          <w:highlight w:val="white"/>
+        </w:rPr>
+        <w:t>FROM TBLGUIDA_COMUNICO</w:t>
+      </w:r>
+    </w:p>
+    <w:p>
+      <w:pPr>
+        <w:ind w:left="708"/>
+        <w:rPr>
+          <w:rStyle w:val="Enfasidelicata"/>
+          <w:rFonts w:ascii="Courier New" w:hAnsi="Courier New" w:cs="Courier New"/>
+          <w:sz w:val="16"/>
+          <w:szCs w:val="16"/>
+          <w:highlight w:val="white"/>
+        </w:rPr>
+      </w:pPr>
+      <w:r>
+        <w:rPr>
+          <w:rStyle w:val="Enfasidelicata"/>
+          <w:rFonts w:ascii="Courier New" w:hAnsi="Courier New" w:cs="Courier New"/>
+          <w:sz w:val="16"/>
+          <w:szCs w:val="16"/>
+          <w:highlight w:val="white"/>
+        </w:rPr>
+        <w:t>WHERE 1=1</w:t>
+      </w:r>
+    </w:p>
+    <w:p>
+      <w:pPr>
+        <w:ind w:left="708"/>
+        <w:rPr>
+          <w:rStyle w:val="Enfasidelicata"/>
+          <w:rFonts w:ascii="Courier New" w:hAnsi="Courier New" w:cs="Courier New"/>
+          <w:sz w:val="16"/>
+          <w:szCs w:val="16"/>
+          <w:highlight w:val="white"/>
+          <w:lang w:val="en-GB"/>
+        </w:rPr>
+      </w:pPr>
+      <w:r>
+        <w:rPr>
+          <w:rStyle w:val="Enfasidelicata"/>
+          <w:rFonts w:ascii="Courier New" w:hAnsi="Courier New" w:cs="Courier New"/>
+          <w:sz w:val="16"/>
+          <w:szCs w:val="16"/>
+          <w:highlight w:val="white"/>
+          <w:lang w:val="en-GB"/>
+        </w:rPr>
+        <w:t>AND COD_TRIBUTO=</w:t>
+      </w:r>
+      <w:r>
+        <w:rPr>
+          <w:rStyle w:val="Enfasidelicata"/>
+          <w:rFonts w:ascii="Courier New" w:hAnsi="Courier New" w:cs="Courier New"/>
+          <w:sz w:val="16"/>
+          <w:szCs w:val="16"/>
+          <w:highlight w:val="white"/>
+          <w:lang w:val="en-GB"/>
+        </w:rPr>
+        <w:t>@TRIBUTO</w:t>
+      </w:r>
+    </w:p>
+    <w:p>
+      <w:pPr>
+        <w:ind w:left="708"/>
+        <w:rPr>
+          <w:rStyle w:val="Enfasidelicata"/>
+          <w:rFonts w:ascii="Courier New" w:hAnsi="Courier New" w:cs="Courier New"/>
+          <w:sz w:val="16"/>
+          <w:szCs w:val="16"/>
+          <w:highlight w:val="white"/>
+          <w:lang w:val="en-GB"/>
+        </w:rPr>
+      </w:pPr>
+      <w:r>
+        <w:rPr>
+          <w:rStyle w:val="Enfasidelicata"/>
+          <w:rFonts w:ascii="Courier New" w:hAnsi="Courier New" w:cs="Courier New"/>
+          <w:sz w:val="16"/>
+          <w:szCs w:val="16"/>
+          <w:highlight w:val="white"/>
+          <w:lang w:val="en-GB"/>
+        </w:rPr>
+        <w:t>AND ANNO=</w:t>
+      </w:r>
+      <w:r>
+        <w:rPr>
+          <w:rStyle w:val="Enfasidelicata"/>
+          <w:rFonts w:ascii="Courier New" w:hAnsi="Courier New" w:cs="Courier New"/>
+          <w:sz w:val="16"/>
+          <w:szCs w:val="16"/>
+          <w:highlight w:val="white"/>
+          <w:lang w:val="en-GB"/>
+        </w:rPr>
+        <w:t>@ANNO</w:t>
+      </w:r>
+    </w:p>
+    <w:p>
+      <w:pPr>
+        <w:ind w:left="708"/>
+        <w:rPr>
+          <w:rStyle w:val="Enfasidelicata"/>
+          <w:rFonts w:ascii="Courier New" w:hAnsi="Courier New" w:cs="Courier New"/>
+          <w:sz w:val="16"/>
+          <w:szCs w:val="16"/>
+          <w:highlight w:val="white"/>
+          <w:lang w:val="en-GB"/>
+        </w:rPr>
+      </w:pPr>
+      <w:r>
+        <w:rPr>
+          <w:rStyle w:val="Enfasidelicata"/>
+          <w:rFonts w:ascii="Courier New" w:hAnsi="Courier New" w:cs="Courier New"/>
+          <w:sz w:val="16"/>
+          <w:szCs w:val="16"/>
+          <w:highlight w:val="white"/>
+          <w:lang w:val="en-GB"/>
+        </w:rPr>
+        <w:t>AND IDENTE=</w:t>
+      </w:r>
+      <w:r>
+        <w:rPr>
+          <w:rStyle w:val="Enfasidelicata"/>
+          <w:rFonts w:ascii="Courier New" w:hAnsi="Courier New" w:cs="Courier New"/>
+          <w:sz w:val="16"/>
+          <w:szCs w:val="16"/>
+          <w:highlight w:val="white"/>
+          <w:lang w:val="en-GB"/>
+        </w:rPr>
+        <w:t>@ENTE</w:t>
+      </w:r>
+    </w:p>
+    <w:p>
+      <w:pPr>
+        <w:ind w:left="708"/>
+        <w:rPr>
+          <w:rStyle w:val="Enfasidelicata"/>
+          <w:rFonts w:ascii="Courier New" w:hAnsi="Courier New" w:cs="Courier New"/>
+          <w:sz w:val="16"/>
+          <w:szCs w:val="16"/>
+          <w:highlight w:val="white"/>
+          <w:lang w:val="en-GB"/>
+        </w:rPr>
+      </w:pPr>
+      <w:r>
+        <w:rPr>
+          <w:rStyle w:val="Enfasidelicata"/>
+          <w:rFonts w:ascii="Courier New" w:hAnsi="Courier New" w:cs="Courier New"/>
+          <w:sz w:val="16"/>
+          <w:szCs w:val="16"/>
+          <w:highlight w:val="white"/>
+          <w:lang w:val="en-GB"/>
+        </w:rPr>
+        <w:t>AND ID_FLUSSO_RUOLO=@IDELAB</w:t>
+      </w:r>
+    </w:p>
+    <w:p>
+      <w:pPr>
+        <w:ind w:left="708"/>
+        <w:rPr>
+          <w:rStyle w:val="Enfasidelicata"/>
+          <w:rFonts w:ascii="Courier New" w:hAnsi="Courier New" w:cs="Courier New"/>
+          <w:sz w:val="16"/>
+          <w:szCs w:val="16"/>
+          <w:highlight w:val="white"/>
+          <w:lang w:val="en-GB"/>
+        </w:rPr>
+      </w:pPr>
+    </w:p>
+    <w:p>
+      <w:pPr>
+        <w:ind w:left="708"/>
+        <w:rPr>
+          <w:rStyle w:val="Enfasidelicata"/>
+          <w:rFonts w:ascii="Courier New" w:hAnsi="Courier New" w:cs="Courier New"/>
+          <w:sz w:val="16"/>
+          <w:szCs w:val="16"/>
+          <w:highlight w:val="white"/>
+        </w:rPr>
+      </w:pPr>
+      <w:r>
+        <w:rPr>
+          <w:rStyle w:val="Enfasidelicata"/>
+          <w:rFonts w:ascii="Courier New" w:hAnsi="Courier New" w:cs="Courier New"/>
+          <w:sz w:val="16"/>
+          <w:szCs w:val="16"/>
+          <w:highlight w:val="white"/>
+        </w:rPr>
+        <w:t>DELETE</w:t>
+      </w:r>
+    </w:p>
+    <w:p>
+      <w:pPr>
+        <w:ind w:left="708"/>
+        <w:rPr>
+          <w:rStyle w:val="Enfasidelicata"/>
+          <w:rFonts w:ascii="Courier New" w:hAnsi="Courier New" w:cs="Courier New"/>
+          <w:sz w:val="16"/>
+          <w:szCs w:val="16"/>
+          <w:highlight w:val="white"/>
+        </w:rPr>
+      </w:pPr>
+      <w:r>
+        <w:rPr>
+          <w:rStyle w:val="Enfasidelicata"/>
+          <w:rFonts w:ascii="Courier New" w:hAnsi="Courier New" w:cs="Courier New"/>
+          <w:sz w:val="16"/>
+          <w:szCs w:val="16"/>
+          <w:highlight w:val="white"/>
+        </w:rPr>
+        <w:t>FROM TBLGUIDA_COMUNICO_STORICO</w:t>
+      </w:r>
+    </w:p>
+    <w:p>
+      <w:pPr>
+        <w:ind w:left="708"/>
+        <w:rPr>
+          <w:rStyle w:val="Enfasidelicata"/>
+          <w:rFonts w:ascii="Courier New" w:hAnsi="Courier New" w:cs="Courier New"/>
+          <w:sz w:val="16"/>
+          <w:szCs w:val="16"/>
+          <w:highlight w:val="white"/>
+        </w:rPr>
+      </w:pPr>
+      <w:r>
+        <w:rPr>
+          <w:rStyle w:val="Enfasidelicata"/>
+          <w:rFonts w:ascii="Courier New" w:hAnsi="Courier New" w:cs="Courier New"/>
+          <w:sz w:val="16"/>
+          <w:szCs w:val="16"/>
+          <w:highlight w:val="white"/>
+        </w:rPr>
+        <w:t>WHERE 1=1</w:t>
+      </w:r>
+    </w:p>
+    <w:p>
+      <w:pPr>
+        <w:ind w:left="708"/>
+        <w:rPr>
+          <w:rStyle w:val="Enfasidelicata"/>
+          <w:rFonts w:ascii="Courier New" w:hAnsi="Courier New" w:cs="Courier New"/>
+          <w:sz w:val="16"/>
+          <w:szCs w:val="16"/>
+          <w:highlight w:val="white"/>
+          <w:lang w:val="en-GB"/>
+        </w:rPr>
+      </w:pPr>
+      <w:r>
+        <w:rPr>
+          <w:rStyle w:val="Enfasidelicata"/>
+          <w:rFonts w:ascii="Courier New" w:hAnsi="Courier New" w:cs="Courier New"/>
+          <w:sz w:val="16"/>
+          <w:szCs w:val="16"/>
+          <w:highlight w:val="white"/>
+          <w:lang w:val="en-GB"/>
+        </w:rPr>
+        <w:t>AND COD_TRIBUTO=</w:t>
+      </w:r>
+      <w:r>
+        <w:rPr>
+          <w:rStyle w:val="Enfasidelicata"/>
+          <w:rFonts w:ascii="Courier New" w:hAnsi="Courier New" w:cs="Courier New"/>
+          <w:sz w:val="16"/>
+          <w:szCs w:val="16"/>
+          <w:highlight w:val="white"/>
+          <w:lang w:val="en-GB"/>
+        </w:rPr>
+        <w:t>@TRIBUTO</w:t>
+      </w:r>
+    </w:p>
+    <w:p>
+      <w:pPr>
+        <w:ind w:left="708"/>
+        <w:rPr>
+          <w:rStyle w:val="Enfasidelicata"/>
+          <w:rFonts w:ascii="Courier New" w:hAnsi="Courier New" w:cs="Courier New"/>
+          <w:sz w:val="16"/>
+          <w:szCs w:val="16"/>
+          <w:highlight w:val="white"/>
+          <w:lang w:val="en-GB"/>
+        </w:rPr>
+      </w:pPr>
+      <w:r>
+        <w:rPr>
+          <w:rStyle w:val="Enfasidelicata"/>
+          <w:rFonts w:ascii="Courier New" w:hAnsi="Courier New" w:cs="Courier New"/>
+          <w:sz w:val="16"/>
+          <w:szCs w:val="16"/>
+          <w:highlight w:val="white"/>
+          <w:lang w:val="en-GB"/>
+        </w:rPr>
+        <w:t>AND ANNO=</w:t>
+      </w:r>
+      <w:r>
+        <w:rPr>
+          <w:rStyle w:val="Enfasidelicata"/>
+          <w:rFonts w:ascii="Courier New" w:hAnsi="Courier New" w:cs="Courier New"/>
+          <w:sz w:val="16"/>
+          <w:szCs w:val="16"/>
+          <w:highlight w:val="white"/>
+          <w:lang w:val="en-GB"/>
+        </w:rPr>
+        <w:t>@ANNO</w:t>
+      </w:r>
+    </w:p>
+    <w:p>
+      <w:pPr>
+        <w:ind w:left="708"/>
+        <w:rPr>
+          <w:rStyle w:val="Enfasidelicata"/>
+          <w:rFonts w:ascii="Courier New" w:hAnsi="Courier New" w:cs="Courier New"/>
+          <w:sz w:val="16"/>
+          <w:szCs w:val="16"/>
+          <w:highlight w:val="white"/>
+          <w:lang w:val="en-GB"/>
+        </w:rPr>
+      </w:pPr>
+      <w:r>
+        <w:rPr>
+          <w:rStyle w:val="Enfasidelicata"/>
+          <w:rFonts w:ascii="Courier New" w:hAnsi="Courier New" w:cs="Courier New"/>
+          <w:sz w:val="16"/>
+          <w:szCs w:val="16"/>
+          <w:highlight w:val="white"/>
+          <w:lang w:val="en-GB"/>
+        </w:rPr>
+        <w:t>AND IDENTE=</w:t>
+      </w:r>
+      <w:r>
+        <w:rPr>
+          <w:rStyle w:val="Enfasidelicata"/>
+          <w:rFonts w:ascii="Courier New" w:hAnsi="Courier New" w:cs="Courier New"/>
+          <w:sz w:val="16"/>
+          <w:szCs w:val="16"/>
+          <w:highlight w:val="white"/>
+          <w:lang w:val="en-GB"/>
+        </w:rPr>
+        <w:t>@ENTE</w:t>
+      </w:r>
+    </w:p>
+    <w:p>
+      <w:pPr>
+        <w:ind w:left="708"/>
+        <w:rPr>
+          <w:rStyle w:val="Enfasidelicata"/>
+          <w:rFonts w:ascii="Courier New" w:hAnsi="Courier New" w:cs="Courier New"/>
+          <w:sz w:val="16"/>
+          <w:szCs w:val="16"/>
+          <w:highlight w:val="white"/>
+          <w:lang w:val="en-GB"/>
+        </w:rPr>
+      </w:pPr>
+      <w:r>
+        <w:rPr>
+          <w:rStyle w:val="Enfasidelicata"/>
+          <w:rFonts w:ascii="Courier New" w:hAnsi="Courier New" w:cs="Courier New"/>
+          <w:sz w:val="16"/>
+          <w:szCs w:val="16"/>
+          <w:highlight w:val="white"/>
+          <w:lang w:val="en-GB"/>
+        </w:rPr>
+        <w:t>AND ID_FLUSSO_RUOLO=@IDELAB</w:t>
+      </w:r>
+    </w:p>
+    <w:p>
+      <w:pPr>
+        <w:ind w:left="708"/>
+        <w:rPr>
+          <w:rStyle w:val="Enfasidelicata"/>
+          <w:rFonts w:ascii="Courier New" w:hAnsi="Courier New" w:cs="Courier New"/>
+          <w:sz w:val="16"/>
+          <w:szCs w:val="16"/>
+          <w:highlight w:val="white"/>
+          <w:lang w:val="en-GB"/>
+        </w:rPr>
+      </w:pPr>
+    </w:p>
+    <w:p>
+      <w:pPr>
+        <w:ind w:left="708"/>
+        <w:rPr>
+          <w:rStyle w:val="Enfasidelicata"/>
+          <w:rFonts w:ascii="Courier New" w:hAnsi="Courier New" w:cs="Courier New"/>
+          <w:sz w:val="16"/>
+          <w:szCs w:val="16"/>
+          <w:highlight w:val="white"/>
+        </w:rPr>
+      </w:pPr>
+      <w:r>
+        <w:rPr>
+          <w:rStyle w:val="Enfasidelicata"/>
+          <w:rFonts w:ascii="Courier New" w:hAnsi="Courier New" w:cs="Courier New"/>
+          <w:sz w:val="16"/>
+          <w:szCs w:val="16"/>
+          <w:highlight w:val="white"/>
+        </w:rPr>
+        <w:t>DELETE</w:t>
+      </w:r>
+    </w:p>
+    <w:p>
+      <w:pPr>
+        <w:ind w:left="708"/>
+        <w:rPr>
+          <w:rStyle w:val="Enfasidelicata"/>
+          <w:rFonts w:ascii="Courier New" w:hAnsi="Courier New" w:cs="Courier New"/>
+          <w:sz w:val="16"/>
+          <w:szCs w:val="16"/>
+          <w:highlight w:val="white"/>
+        </w:rPr>
+      </w:pPr>
+      <w:r>
+        <w:rPr>
+          <w:rStyle w:val="Enfasidelicata"/>
+          <w:rFonts w:ascii="Courier New" w:hAnsi="Courier New" w:cs="Courier New"/>
+          <w:sz w:val="16"/>
+          <w:szCs w:val="16"/>
+          <w:highlight w:val="white"/>
+        </w:rPr>
+        <w:t>FROM</w:t>
+      </w:r>
+      <w:r>
+        <w:rPr>
+          <w:rStyle w:val="Enfasidelicata"/>
+          <w:rFonts w:ascii="Courier New" w:hAnsi="Courier New" w:cs="Courier New"/>
+          <w:sz w:val="16"/>
+          <w:szCs w:val="16"/>
+          <w:highlight w:val="white"/>
+        </w:rPr>
+        <w:t xml:space="preserve"> TBLDOCUMENTI_ELABORATI</w:t>
+      </w:r>
+    </w:p>
+    <w:p>
+      <w:pPr>
+        <w:ind w:left="708"/>
+        <w:rPr>
+          <w:rStyle w:val="Enfasidelicata"/>
+          <w:rFonts w:ascii="Courier New" w:hAnsi="Courier New" w:cs="Courier New"/>
+          <w:sz w:val="16"/>
+          <w:szCs w:val="16"/>
+          <w:highlight w:val="white"/>
+        </w:rPr>
+      </w:pPr>
+      <w:r>
+        <w:rPr>
+          <w:rStyle w:val="Enfasidelicata"/>
+          <w:rFonts w:ascii="Courier New" w:hAnsi="Courier New" w:cs="Courier New"/>
+          <w:sz w:val="16"/>
+          <w:szCs w:val="16"/>
+          <w:highlight w:val="white"/>
+        </w:rPr>
+        <w:t>WHERE 1=1</w:t>
+      </w:r>
+    </w:p>
+    <w:p>
+      <w:pPr>
+        <w:ind w:left="708"/>
+        <w:rPr>
+          <w:rStyle w:val="Enfasidelicata"/>
+          <w:rFonts w:ascii="Courier New" w:hAnsi="Courier New" w:cs="Courier New"/>
+          <w:sz w:val="16"/>
+          <w:szCs w:val="16"/>
+          <w:highlight w:val="white"/>
+          <w:lang w:val="en-GB"/>
+        </w:rPr>
+      </w:pPr>
+      <w:r>
+        <w:rPr>
+          <w:rStyle w:val="Enfasidelicata"/>
+          <w:rFonts w:ascii="Courier New" w:hAnsi="Courier New" w:cs="Courier New"/>
+          <w:sz w:val="16"/>
+          <w:szCs w:val="16"/>
+          <w:highlight w:val="white"/>
+          <w:lang w:val="en-GB"/>
+        </w:rPr>
+        <w:t>AND COD_TRIBUTO=</w:t>
+      </w:r>
+      <w:r>
+        <w:rPr>
+          <w:rStyle w:val="Enfasidelicata"/>
+          <w:rFonts w:ascii="Courier New" w:hAnsi="Courier New" w:cs="Courier New"/>
+          <w:sz w:val="16"/>
+          <w:szCs w:val="16"/>
+          <w:highlight w:val="white"/>
+          <w:lang w:val="en-GB"/>
+        </w:rPr>
+        <w:t>@TRIBUTO</w:t>
+      </w:r>
+    </w:p>
+    <w:p>
+      <w:pPr>
+        <w:ind w:left="708"/>
+        <w:rPr>
+          <w:rStyle w:val="Enfasidelicata"/>
+          <w:rFonts w:ascii="Courier New" w:hAnsi="Courier New" w:cs="Courier New"/>
+          <w:sz w:val="16"/>
+          <w:szCs w:val="16"/>
+          <w:highlight w:val="white"/>
+          <w:lang w:val="en-GB"/>
+        </w:rPr>
+      </w:pPr>
+      <w:r>
+        <w:rPr>
+          <w:rStyle w:val="Enfasidelicata"/>
+          <w:rFonts w:ascii="Courier New" w:hAnsi="Courier New" w:cs="Courier New"/>
+          <w:sz w:val="16"/>
+          <w:szCs w:val="16"/>
+          <w:highlight w:val="white"/>
+          <w:lang w:val="en-GB"/>
+        </w:rPr>
+        <w:t>AND ANNO=</w:t>
+      </w:r>
+      <w:r>
+        <w:rPr>
+          <w:rStyle w:val="Enfasidelicata"/>
+          <w:rFonts w:ascii="Courier New" w:hAnsi="Courier New" w:cs="Courier New"/>
+          <w:sz w:val="16"/>
+          <w:szCs w:val="16"/>
+          <w:highlight w:val="white"/>
+          <w:lang w:val="en-GB"/>
+        </w:rPr>
+        <w:t>@ANNO</w:t>
+      </w:r>
+    </w:p>
+    <w:p>
+      <w:pPr>
+        <w:ind w:left="708"/>
+        <w:rPr>
+          <w:rStyle w:val="Enfasidelicata"/>
+          <w:rFonts w:ascii="Courier New" w:hAnsi="Courier New" w:cs="Courier New"/>
+          <w:sz w:val="16"/>
+          <w:szCs w:val="16"/>
+          <w:highlight w:val="white"/>
+          <w:lang w:val="en-GB"/>
+        </w:rPr>
+      </w:pPr>
+      <w:r>
+        <w:rPr>
+          <w:rStyle w:val="Enfasidelicata"/>
+          <w:rFonts w:ascii="Courier New" w:hAnsi="Courier New" w:cs="Courier New"/>
+          <w:sz w:val="16"/>
+          <w:szCs w:val="16"/>
+          <w:highlight w:val="white"/>
+          <w:lang w:val="en-GB"/>
+        </w:rPr>
+        <w:t>AND IDENTE=</w:t>
+      </w:r>
+      <w:r>
+        <w:rPr>
+          <w:rStyle w:val="Enfasidelicata"/>
+          <w:rFonts w:ascii="Courier New" w:hAnsi="Courier New" w:cs="Courier New"/>
+          <w:sz w:val="16"/>
+          <w:szCs w:val="16"/>
+          <w:highlight w:val="white"/>
+          <w:lang w:val="en-GB"/>
+        </w:rPr>
+        <w:t>@ENTE</w:t>
+      </w:r>
+    </w:p>
+    <w:p>
+      <w:pPr>
+        <w:ind w:left="708"/>
+        <w:rPr>
+          <w:rStyle w:val="Enfasidelicata"/>
+          <w:rFonts w:ascii="Courier New" w:hAnsi="Courier New" w:cs="Courier New"/>
+          <w:sz w:val="16"/>
+          <w:szCs w:val="16"/>
+          <w:highlight w:val="white"/>
+          <w:lang w:val="en-GB"/>
+        </w:rPr>
+      </w:pPr>
+      <w:r>
+        <w:rPr>
+          <w:rStyle w:val="Enfasidelicata"/>
+          <w:rFonts w:ascii="Courier New" w:hAnsi="Courier New" w:cs="Courier New"/>
+          <w:sz w:val="16"/>
+          <w:szCs w:val="16"/>
+          <w:highlight w:val="white"/>
+          <w:lang w:val="en-GB"/>
+        </w:rPr>
+        <w:t>AND ID_FLUSSO_RUOLO=@IDELAB</w:t>
+      </w:r>
+    </w:p>
+    <w:p>
+      <w:pPr>
+        <w:ind w:left="708"/>
+        <w:rPr>
+          <w:rStyle w:val="Enfasidelicata"/>
+          <w:rFonts w:ascii="Courier New" w:hAnsi="Courier New" w:cs="Courier New"/>
+          <w:sz w:val="16"/>
+          <w:szCs w:val="16"/>
+          <w:highlight w:val="white"/>
+          <w:lang w:val="en-GB"/>
+        </w:rPr>
+      </w:pPr>
+    </w:p>
+    <w:p>
+      <w:pPr>
+        <w:ind w:left="708"/>
+        <w:rPr>
+          <w:rStyle w:val="Enfasidelicata"/>
+          <w:rFonts w:ascii="Courier New" w:hAnsi="Courier New" w:cs="Courier New"/>
+          <w:sz w:val="16"/>
+          <w:szCs w:val="16"/>
+          <w:highlight w:val="white"/>
+        </w:rPr>
+      </w:pPr>
+      <w:r>
+        <w:rPr>
+          <w:rStyle w:val="Enfasidelicata"/>
+          <w:rFonts w:ascii="Courier New" w:hAnsi="Courier New" w:cs="Courier New"/>
+          <w:sz w:val="16"/>
+          <w:szCs w:val="16"/>
+          <w:highlight w:val="white"/>
+        </w:rPr>
+        <w:t>DELETE</w:t>
+      </w:r>
+    </w:p>
+    <w:p>
+      <w:pPr>
+        <w:ind w:left="708"/>
+        <w:rPr>
+          <w:rStyle w:val="Enfasidelicata"/>
+          <w:rFonts w:ascii="Courier New" w:hAnsi="Courier New" w:cs="Courier New"/>
+          <w:sz w:val="16"/>
+          <w:szCs w:val="16"/>
+          <w:highlight w:val="white"/>
+        </w:rPr>
+      </w:pPr>
+      <w:r>
+        <w:rPr>
+          <w:rStyle w:val="Enfasidelicata"/>
+          <w:rFonts w:ascii="Courier New" w:hAnsi="Courier New" w:cs="Courier New"/>
+          <w:sz w:val="16"/>
+          <w:szCs w:val="16"/>
+          <w:highlight w:val="white"/>
+        </w:rPr>
+        <w:t>FROM TBLDOCUMENTI_ELABORATI_STORICO</w:t>
+      </w:r>
+    </w:p>
+    <w:p>
+      <w:pPr>
+        <w:ind w:left="708"/>
+        <w:rPr>
+          <w:rStyle w:val="Enfasidelicata"/>
+          <w:rFonts w:ascii="Courier New" w:hAnsi="Courier New" w:cs="Courier New"/>
+          <w:sz w:val="16"/>
+          <w:szCs w:val="16"/>
+          <w:highlight w:val="white"/>
+        </w:rPr>
+      </w:pPr>
+      <w:r>
+        <w:rPr>
+          <w:rStyle w:val="Enfasidelicata"/>
+          <w:rFonts w:ascii="Courier New" w:hAnsi="Courier New" w:cs="Courier New"/>
+          <w:sz w:val="16"/>
+          <w:szCs w:val="16"/>
+          <w:highlight w:val="white"/>
+        </w:rPr>
+        <w:t>WHERE 1=1</w:t>
+      </w:r>
+    </w:p>
+    <w:p>
+      <w:pPr>
+        <w:ind w:left="708"/>
+        <w:rPr>
+          <w:rStyle w:val="Enfasidelicata"/>
+          <w:rFonts w:ascii="Courier New" w:hAnsi="Courier New" w:cs="Courier New"/>
+          <w:sz w:val="16"/>
+          <w:szCs w:val="16"/>
+          <w:highlight w:val="white"/>
+          <w:lang w:val="en-GB"/>
+        </w:rPr>
+      </w:pPr>
+      <w:r>
+        <w:rPr>
+          <w:rStyle w:val="Enfasidelicata"/>
+          <w:rFonts w:ascii="Courier New" w:hAnsi="Courier New" w:cs="Courier New"/>
+          <w:sz w:val="16"/>
+          <w:szCs w:val="16"/>
+          <w:highlight w:val="white"/>
+          <w:lang w:val="en-GB"/>
+        </w:rPr>
+        <w:t>AND COD_TRIBUTO=</w:t>
+      </w:r>
+      <w:r>
+        <w:rPr>
+          <w:rStyle w:val="Enfasidelicata"/>
+          <w:rFonts w:ascii="Courier New" w:hAnsi="Courier New" w:cs="Courier New"/>
+          <w:sz w:val="16"/>
+          <w:szCs w:val="16"/>
+          <w:highlight w:val="white"/>
+          <w:lang w:val="en-GB"/>
+        </w:rPr>
+        <w:t>@TRIBUTO</w:t>
+      </w:r>
+    </w:p>
+    <w:p>
+      <w:pPr>
+        <w:ind w:left="708"/>
+        <w:rPr>
+          <w:rStyle w:val="Enfasidelicata"/>
+          <w:rFonts w:ascii="Courier New" w:hAnsi="Courier New" w:cs="Courier New"/>
+          <w:sz w:val="16"/>
+          <w:szCs w:val="16"/>
+          <w:highlight w:val="white"/>
+          <w:lang w:val="en-GB"/>
+        </w:rPr>
+      </w:pPr>
+      <w:r>
+        <w:rPr>
+          <w:rStyle w:val="Enfasidelicata"/>
+          <w:rFonts w:ascii="Courier New" w:hAnsi="Courier New" w:cs="Courier New"/>
+          <w:sz w:val="16"/>
+          <w:szCs w:val="16"/>
+          <w:highlight w:val="white"/>
+          <w:lang w:val="en-GB"/>
+        </w:rPr>
+        <w:t>AND ANNO=</w:t>
+      </w:r>
+      <w:r>
+        <w:rPr>
+          <w:rStyle w:val="Enfasidelicata"/>
+          <w:rFonts w:ascii="Courier New" w:hAnsi="Courier New" w:cs="Courier New"/>
+          <w:sz w:val="16"/>
+          <w:szCs w:val="16"/>
+          <w:highlight w:val="white"/>
+          <w:lang w:val="en-GB"/>
+        </w:rPr>
+        <w:t>@ANNO</w:t>
+      </w:r>
+    </w:p>
+    <w:p>
+      <w:pPr>
+        <w:ind w:left="708"/>
+        <w:rPr>
+          <w:rStyle w:val="Enfasidelicata"/>
+          <w:rFonts w:ascii="Courier New" w:hAnsi="Courier New" w:cs="Courier New"/>
+          <w:sz w:val="16"/>
+          <w:szCs w:val="16"/>
+          <w:highlight w:val="white"/>
+          <w:lang w:val="en-GB"/>
+        </w:rPr>
+      </w:pPr>
+      <w:r>
+        <w:rPr>
+          <w:rStyle w:val="Enfasidelicata"/>
+          <w:rFonts w:ascii="Courier New" w:hAnsi="Courier New" w:cs="Courier New"/>
+          <w:sz w:val="16"/>
+          <w:szCs w:val="16"/>
+          <w:highlight w:val="white"/>
+          <w:lang w:val="en-GB"/>
+        </w:rPr>
+        <w:t>AND IDENTE=</w:t>
+      </w:r>
+      <w:r>
+        <w:rPr>
+          <w:rStyle w:val="Enfasidelicata"/>
+          <w:rFonts w:ascii="Courier New" w:hAnsi="Courier New" w:cs="Courier New"/>
+          <w:sz w:val="16"/>
+          <w:szCs w:val="16"/>
+          <w:highlight w:val="white"/>
+          <w:lang w:val="en-GB"/>
+        </w:rPr>
+        <w:t>@ENTE</w:t>
+      </w:r>
+    </w:p>
+    <w:p>
+      <w:pPr>
+        <w:ind w:left="708"/>
+        <w:rPr>
+          <w:rStyle w:val="Enfasidelicata"/>
+          <w:rFonts w:ascii="Courier New" w:hAnsi="Courier New" w:cs="Courier New"/>
+          <w:sz w:val="16"/>
+          <w:szCs w:val="16"/>
+          <w:highlight w:val="white"/>
+          <w:lang w:val="en-GB"/>
+        </w:rPr>
+      </w:pPr>
+      <w:r>
+        <w:rPr>
+          <w:rStyle w:val="Enfasidelicata"/>
+          <w:rFonts w:ascii="Courier New" w:hAnsi="Courier New" w:cs="Courier New"/>
+          <w:sz w:val="16"/>
+          <w:szCs w:val="16"/>
+          <w:highlight w:val="white"/>
+          <w:lang w:val="en-GB"/>
+        </w:rPr>
+        <w:t>AND ID_FLUSSO_RUOLO=@IDELAB</w:t>
+      </w:r>
+    </w:p>
+    <w:p>
+      <w:pPr>
         <w:rPr>
           <w:rFonts w:cstheme="minorHAnsi"/>
+          <w:lang w:val="en-GB"/>
         </w:rPr>
       </w:pPr>
     </w:p>
@@ -5437,7 +7287,7 @@
 </file>
 
 <file path=customXml/itemProps1.xml><?xml version="1.0" encoding="utf-8"?>
-<ds:datastoreItem xmlns:ds="http://schemas.openxmlformats.org/officeDocument/2006/customXml" ds:itemID="{4F256094-6718-4B8E-A6FB-6686CA8ED34A}">
+<ds:datastoreItem xmlns:ds="http://schemas.openxmlformats.org/officeDocument/2006/customXml" ds:itemID="{A6D6202F-B582-461E-B397-D7B243FBBFFA}">
   <ds:schemaRefs>
     <ds:schemaRef ds:uri="http://schemas.openxmlformats.org/officeDocument/2006/bibliography"/>
   </ds:schemaRefs>

</xml_diff>